<commit_message>
Problems in Monolith & SOA
</commit_message>
<xml_diff>
--- a/notes.docx
+++ b/notes.docx
@@ -566,6 +566,576 @@
     <w:p>
       <w:r>
         <w:tab/>
+      </w:r>
+      <w:r>
+        <w:tab/>
+      </w:r>
+      <w:r>
+        <w:tab/>
+        <w:t>-&gt; It is the very important component in SOA.</w:t>
+      </w:r>
+    </w:p>
+    <w:p>
+      <w:r>
+        <w:tab/>
+      </w:r>
+      <w:r>
+        <w:tab/>
+      </w:r>
+      <w:r>
+        <w:tab/>
+        <w:t xml:space="preserve">-&gt; It takes of routing, </w:t>
+      </w:r>
+      <w:r>
+        <w:t xml:space="preserve">aggregation, </w:t>
+      </w:r>
+      <w:r>
+        <w:t xml:space="preserve">validation, authentication </w:t>
+      </w:r>
+      <w:r>
+        <w:t>etc.,</w:t>
+      </w:r>
+    </w:p>
+    <w:p>
+      <w:r>
+        <w:tab/>
+      </w:r>
+      <w:r>
+        <w:tab/>
+      </w:r>
+      <w:r>
+        <w:tab/>
+        <w:t xml:space="preserve">-&gt; ESB engines are basically developed by </w:t>
+      </w:r>
+      <w:r>
+        <w:rPr>
+          <w:rFonts w:ascii="Consolas" w:hAnsi="Consolas"/>
+        </w:rPr>
+        <w:t>ORACLE</w:t>
+      </w:r>
+      <w:r>
+        <w:t xml:space="preserve"> or </w:t>
+      </w:r>
+      <w:r>
+        <w:rPr>
+          <w:rFonts w:ascii="Consolas" w:hAnsi="Consolas"/>
+        </w:rPr>
+        <w:t>IBM.</w:t>
+      </w:r>
+    </w:p>
+    <w:p>
+      <w:r>
+        <w:tab/>
+      </w:r>
+    </w:p>
+    <w:p>
+      <w:r>
+        <w:tab/>
+        <w:t xml:space="preserve">Things which </w:t>
+      </w:r>
+      <w:proofErr w:type="gramStart"/>
+      <w:r>
+        <w:t>was</w:t>
+      </w:r>
+      <w:proofErr w:type="gramEnd"/>
+      <w:r>
+        <w:t xml:space="preserve"> overcome from Monolith by SOA:</w:t>
+      </w:r>
+    </w:p>
+    <w:p>
+      <w:r>
+        <w:tab/>
+      </w:r>
+      <w:r>
+        <w:tab/>
+        <w:t xml:space="preserve">We </w:t>
+      </w:r>
+      <w:proofErr w:type="gramStart"/>
+      <w:r>
+        <w:t>allowing</w:t>
+      </w:r>
+      <w:proofErr w:type="gramEnd"/>
+      <w:r>
+        <w:t xml:space="preserve"> the set of information of the application into outside world. If I want to access the azure application by referring &amp; implementing its WSDL we can access it.</w:t>
+      </w:r>
+    </w:p>
+    <w:p/>
+    <w:p/>
+    <w:p>
+      <w:r>
+        <w:t>Problems that found in Monolith and SOA:</w:t>
+      </w:r>
+    </w:p>
+    <w:p>
+      <w:r>
+        <w:tab/>
+      </w:r>
+      <w:r>
+        <w:tab/>
+      </w:r>
+    </w:p>
+    <w:p>
+      <w:pPr>
+        <w:rPr>
+          <w:b/>
+          <w:bCs/>
+        </w:rPr>
+      </w:pPr>
+      <w:r>
+        <w:tab/>
+      </w:r>
+      <w:r>
+        <w:rPr>
+          <w:b/>
+          <w:bCs/>
+        </w:rPr>
+        <w:t>Problem in MONOLITH:</w:t>
+      </w:r>
+    </w:p>
+    <w:p>
+      <w:pPr>
+        <w:rPr>
+          <w:i/>
+          <w:iCs/>
+          <w:u w:val="single"/>
+        </w:rPr>
+      </w:pPr>
+      <w:r>
+        <w:rPr>
+          <w:b/>
+          <w:bCs/>
+        </w:rPr>
+        <w:tab/>
+        <w:t xml:space="preserve"> </w:t>
+      </w:r>
+      <w:r>
+        <w:rPr>
+          <w:b/>
+          <w:bCs/>
+        </w:rPr>
+        <w:tab/>
+      </w:r>
+      <w:r>
+        <w:rPr>
+          <w:i/>
+          <w:iCs/>
+          <w:u w:val="single"/>
+        </w:rPr>
+        <w:t>1.Single Technology</w:t>
+      </w:r>
+    </w:p>
+    <w:p>
+      <w:r>
+        <w:rPr>
+          <w:b/>
+          <w:bCs/>
+        </w:rPr>
+        <w:tab/>
+      </w:r>
+      <w:r>
+        <w:rPr>
+          <w:b/>
+          <w:bCs/>
+        </w:rPr>
+        <w:tab/>
+      </w:r>
+      <w:r>
+        <w:t>Finally</w:t>
+      </w:r>
+      <w:r>
+        <w:t>,</w:t>
+      </w:r>
+      <w:r>
+        <w:t xml:space="preserve"> </w:t>
+      </w:r>
+      <w:r>
+        <w:rPr>
+          <w:i/>
+          <w:iCs/>
+        </w:rPr>
+        <w:t>Monolith</w:t>
+      </w:r>
+      <w:r>
+        <w:t xml:space="preserve"> is going to execute as a SINGLE Process. So, </w:t>
+      </w:r>
+      <w:r>
+        <w:t xml:space="preserve">all the components </w:t>
+      </w:r>
+      <w:proofErr w:type="gramStart"/>
+      <w:r>
+        <w:t xml:space="preserve">are </w:t>
+      </w:r>
+      <w:r>
+        <w:t xml:space="preserve"> needs</w:t>
+      </w:r>
+      <w:proofErr w:type="gramEnd"/>
+      <w:r>
+        <w:t xml:space="preserve"> to be developed using </w:t>
+      </w:r>
+      <w:r>
+        <w:t>the same development platform</w:t>
+      </w:r>
+      <w:r>
+        <w:t>.</w:t>
+      </w:r>
+      <w:r>
+        <w:t xml:space="preserve"> </w:t>
+      </w:r>
+    </w:p>
+    <w:p>
+      <w:r>
+        <w:tab/>
+      </w:r>
+      <w:r>
+        <w:tab/>
+      </w:r>
+      <w:r>
+        <w:t>Upgrading is also a problem.</w:t>
+      </w:r>
+      <w:r>
+        <w:t xml:space="preserve"> We </w:t>
+      </w:r>
+      <w:proofErr w:type="gramStart"/>
+      <w:r>
+        <w:t>can’t</w:t>
+      </w:r>
+      <w:proofErr w:type="gramEnd"/>
+      <w:r>
+        <w:t xml:space="preserve"> able to upgrade single component.</w:t>
+      </w:r>
+    </w:p>
+    <w:p>
+      <w:r>
+        <w:tab/>
+      </w:r>
+      <w:r>
+        <w:tab/>
+      </w:r>
+    </w:p>
+    <w:p>
+      <w:pPr>
+        <w:rPr>
+          <w:i/>
+          <w:iCs/>
+          <w:u w:val="single"/>
+        </w:rPr>
+      </w:pPr>
+      <w:r>
+        <w:tab/>
+      </w:r>
+      <w:r>
+        <w:tab/>
+      </w:r>
+      <w:r>
+        <w:rPr>
+          <w:i/>
+          <w:iCs/>
+          <w:u w:val="single"/>
+        </w:rPr>
+        <w:t>2.Inflexible Deployment</w:t>
+      </w:r>
+    </w:p>
+    <w:p>
+      <w:r>
+        <w:tab/>
+      </w:r>
+      <w:r>
+        <w:tab/>
+      </w:r>
+      <w:r>
+        <w:t>We should deploy all the components every time.</w:t>
+      </w:r>
+      <w:r>
+        <w:t xml:space="preserve"> If we have single line </w:t>
+      </w:r>
+      <w:proofErr w:type="gramStart"/>
+      <w:r>
+        <w:t>change</w:t>
+      </w:r>
+      <w:proofErr w:type="gramEnd"/>
+      <w:r>
+        <w:t xml:space="preserve"> we should deploy all the components.</w:t>
+      </w:r>
+    </w:p>
+    <w:p/>
+    <w:p>
+      <w:pPr>
+        <w:rPr>
+          <w:i/>
+          <w:iCs/>
+          <w:u w:val="single"/>
+        </w:rPr>
+      </w:pPr>
+      <w:r>
+        <w:tab/>
+      </w:r>
+      <w:r>
+        <w:tab/>
+      </w:r>
+      <w:r>
+        <w:rPr>
+          <w:i/>
+          <w:iCs/>
+          <w:u w:val="single"/>
+        </w:rPr>
+        <w:t>3.Inefficient Compute Resources: [CPU &amp; RAM]</w:t>
+      </w:r>
+    </w:p>
+    <w:p>
+      <w:r>
+        <w:tab/>
+      </w:r>
+      <w:r>
+        <w:tab/>
+      </w:r>
+      <w:r>
+        <w:t xml:space="preserve">If one specific component needs more </w:t>
+      </w:r>
+      <w:r>
+        <w:rPr>
+          <w:i/>
+          <w:iCs/>
+        </w:rPr>
+        <w:t xml:space="preserve">CPU or RAM </w:t>
+      </w:r>
+      <w:r>
+        <w:t xml:space="preserve">resources. We </w:t>
+      </w:r>
+      <w:proofErr w:type="gramStart"/>
+      <w:r>
+        <w:t>can’t</w:t>
+      </w:r>
+      <w:proofErr w:type="gramEnd"/>
+      <w:r>
+        <w:t xml:space="preserve"> able to allocate it. </w:t>
+      </w:r>
+      <w:proofErr w:type="gramStart"/>
+      <w:r>
+        <w:t>Because,</w:t>
+      </w:r>
+      <w:proofErr w:type="gramEnd"/>
+      <w:r>
+        <w:t xml:space="preserve"> whole </w:t>
+      </w:r>
+      <w:r>
+        <w:rPr>
+          <w:i/>
+          <w:iCs/>
+        </w:rPr>
+        <w:t xml:space="preserve">CPU or RAM </w:t>
+      </w:r>
+      <w:r>
+        <w:t>was allocated to entire Monolith Process</w:t>
+      </w:r>
+      <w:r>
+        <w:t>.</w:t>
+      </w:r>
+    </w:p>
+    <w:p/>
+    <w:p>
+      <w:r>
+        <w:tab/>
+      </w:r>
+      <w:r>
+        <w:tab/>
+      </w:r>
+      <w:r>
+        <w:rPr>
+          <w:i/>
+          <w:iCs/>
+          <w:u w:val="single"/>
+        </w:rPr>
+        <w:t>4.Large &amp; Complex:</w:t>
+      </w:r>
+    </w:p>
+    <w:p>
+      <w:r>
+        <w:lastRenderedPageBreak/>
+        <w:tab/>
+      </w:r>
+      <w:r>
+        <w:tab/>
+      </w:r>
+      <w:r>
+        <w:t>Codebase is LARGE and Complex. Which contains lot of dependencies. So, small changes will affect the other components.</w:t>
+      </w:r>
+    </w:p>
+    <w:p>
+      <w:r>
+        <w:tab/>
+      </w:r>
+      <w:r>
+        <w:tab/>
+        <w:t>Testing the application also difficult.</w:t>
+      </w:r>
+    </w:p>
+    <w:p/>
+    <w:p>
+      <w:pPr>
+        <w:rPr>
+          <w:b/>
+          <w:bCs/>
+        </w:rPr>
+      </w:pPr>
+      <w:r>
+        <w:tab/>
+      </w:r>
+      <w:r>
+        <w:rPr>
+          <w:b/>
+          <w:bCs/>
+        </w:rPr>
+        <w:t>Problems in SOA [Service Oriented Architecture]</w:t>
+      </w:r>
+      <w:r>
+        <w:rPr>
+          <w:b/>
+          <w:bCs/>
+        </w:rPr>
+        <w:t>:</w:t>
+      </w:r>
+    </w:p>
+    <w:p>
+      <w:pPr>
+        <w:rPr>
+          <w:i/>
+          <w:iCs/>
+          <w:u w:val="single"/>
+        </w:rPr>
+      </w:pPr>
+      <w:r>
+        <w:rPr>
+          <w:b/>
+          <w:bCs/>
+        </w:rPr>
+        <w:tab/>
+      </w:r>
+      <w:r>
+        <w:rPr>
+          <w:b/>
+          <w:bCs/>
+        </w:rPr>
+        <w:tab/>
+      </w:r>
+      <w:r>
+        <w:rPr>
+          <w:i/>
+          <w:iCs/>
+          <w:u w:val="single"/>
+        </w:rPr>
+        <w:t>1.Complicated &amp; Expensive ESB (Enterprise Service BUS):</w:t>
+      </w:r>
+    </w:p>
+    <w:p>
+      <w:r>
+        <w:rPr>
+          <w:i/>
+          <w:iCs/>
+        </w:rPr>
+        <w:tab/>
+      </w:r>
+      <w:r>
+        <w:rPr>
+          <w:i/>
+          <w:iCs/>
+        </w:rPr>
+        <w:tab/>
+      </w:r>
+      <w:r>
+        <w:t>ESB engines are basically provided by companies like ORACLE or IBM.</w:t>
+      </w:r>
+      <w:r>
+        <w:t xml:space="preserve"> </w:t>
+      </w:r>
+      <w:r>
+        <w:t>So, it also seems to be expensive.</w:t>
+      </w:r>
+    </w:p>
+    <w:p>
+      <w:r>
+        <w:tab/>
+      </w:r>
+      <w:r>
+        <w:tab/>
+      </w:r>
+      <w:r>
+        <w:t>Because of all the important tasks are handled by ESBs most of the companies which are using this ESBs are focusing more on ESBs rather than the actual services in the SOA.</w:t>
+      </w:r>
+    </w:p>
+    <w:p/>
+    <w:p>
+      <w:pPr>
+        <w:rPr>
+          <w:i/>
+          <w:iCs/>
+          <w:u w:val="single"/>
+        </w:rPr>
+      </w:pPr>
+      <w:r>
+        <w:tab/>
+      </w:r>
+      <w:r>
+        <w:tab/>
+      </w:r>
+      <w:r>
+        <w:rPr>
+          <w:i/>
+          <w:iCs/>
+          <w:u w:val="single"/>
+        </w:rPr>
+        <w:t>2.Lack of Tooling:</w:t>
+      </w:r>
+    </w:p>
+    <w:p>
+      <w:r>
+        <w:tab/>
+      </w:r>
+      <w:r>
+        <w:tab/>
+      </w:r>
+      <w:r>
+        <w:t xml:space="preserve">SOA should achieve the Short Development Cycle. When achieving this </w:t>
+      </w:r>
+      <w:r>
+        <w:rPr>
+          <w:i/>
+          <w:iCs/>
+        </w:rPr>
+        <w:t>SHORT DEVELOPMENT CYCLE</w:t>
+      </w:r>
+      <w:r>
+        <w:rPr>
+          <w:i/>
+          <w:iCs/>
+        </w:rPr>
+        <w:t>,</w:t>
+      </w:r>
+      <w:r>
+        <w:rPr>
+          <w:i/>
+          <w:iCs/>
+        </w:rPr>
+        <w:t xml:space="preserve"> </w:t>
+      </w:r>
+      <w:r>
+        <w:rPr>
+          <w:b/>
+          <w:bCs/>
+        </w:rPr>
+        <w:t xml:space="preserve">testing and deployment </w:t>
+      </w:r>
+      <w:r>
+        <w:t xml:space="preserve">takes place manually by the developers there is </w:t>
+      </w:r>
+      <w:r>
+        <w:rPr>
+          <w:i/>
+          <w:iCs/>
+        </w:rPr>
+        <w:t xml:space="preserve">no tool </w:t>
+      </w:r>
+      <w:r>
+        <w:t>to provide the testing and deployment functionality.</w:t>
       </w:r>
     </w:p>
     <w:p>
@@ -1018,6 +1588,17 @@
     <w:semiHidden/>
     <w:unhideWhenUsed/>
   </w:style>
+  <w:style w:type="paragraph" w:styleId="ListParagraph">
+    <w:name w:val="List Paragraph"/>
+    <w:basedOn w:val="Normal"/>
+    <w:uiPriority w:val="34"/>
+    <w:qFormat/>
+    <w:rsid w:val="00783FFC"/>
+    <w:pPr>
+      <w:ind w:left="720"/>
+      <w:contextualSpacing/>
+    </w:pPr>
+  </w:style>
 </w:styles>
 </file>
 

</xml_diff>

<commit_message>
Till - Map the Components(Section-6)
</commit_message>
<xml_diff>
--- a/notes.docx
+++ b/notes.docx
@@ -354,7 +354,7 @@
                     </pic:cNvPicPr>
                   </pic:nvPicPr>
                   <pic:blipFill>
-                    <a:blip r:embed="rId4">
+                    <a:blip r:embed="rId5">
                       <a:extLst>
                         <a:ext uri="{28A0092B-C50C-407E-A947-70E740481C1C}">
                           <a14:useLocalDpi xmlns:a14="http://schemas.microsoft.com/office/drawing/2010/main" val="0"/>
@@ -408,7 +408,7 @@
                     <pic:cNvPicPr/>
                   </pic:nvPicPr>
                   <pic:blipFill>
-                    <a:blip r:embed="rId5"/>
+                    <a:blip r:embed="rId6"/>
                     <a:stretch>
                       <a:fillRect/>
                     </a:stretch>
@@ -1551,275 +1551,1084 @@
         <w:t xml:space="preserve"> </w:t>
       </w:r>
       <w:r>
-        <w:t>Short Deployment Cycles is must in Microservices.</w:t>
+        <w:t xml:space="preserve">Short Deployment Cycles is must in Microservices. </w:t>
+      </w:r>
+      <w:r>
+        <w:t>Because, it is essential for the Microservices.</w:t>
+      </w:r>
+    </w:p>
+    <w:p>
+      <w:r>
+        <w:tab/>
+      </w:r>
+      <w:r>
+        <w:tab/>
+        <w:t xml:space="preserve">Most </w:t>
+      </w:r>
+      <w:r>
+        <w:t>used Automation</w:t>
+      </w:r>
+      <w:r>
+        <w:t xml:space="preserve"> Tools:</w:t>
+      </w:r>
+    </w:p>
+    <w:p>
+      <w:r>
+        <w:tab/>
+      </w:r>
+      <w:r>
+        <w:tab/>
+      </w:r>
+      <w:r>
+        <w:tab/>
+        <w:t>1.Azure Devops</w:t>
+      </w:r>
+    </w:p>
+    <w:p>
+      <w:r>
+        <w:tab/>
+      </w:r>
+      <w:r>
+        <w:tab/>
+      </w:r>
+      <w:r>
+        <w:tab/>
+        <w:t>2.GitLab</w:t>
+      </w:r>
+    </w:p>
+    <w:p>
+      <w:r>
+        <w:tab/>
+      </w:r>
+      <w:r>
+        <w:tab/>
+      </w:r>
+      <w:r>
+        <w:tab/>
+        <w:t>3.Jenkins</w:t>
+      </w:r>
+    </w:p>
+    <w:p>
+      <w:r>
+        <w:tab/>
+      </w:r>
+      <w:r>
+        <w:tab/>
+      </w:r>
+      <w:r>
+        <w:t>Motivation:</w:t>
+      </w:r>
+    </w:p>
+    <w:p>
+      <w:r>
+        <w:tab/>
+      </w:r>
+      <w:r>
+        <w:tab/>
+      </w:r>
+      <w:r>
+        <w:tab/>
+        <w:t>-&gt;Short Deployment Cycle</w:t>
+      </w:r>
+    </w:p>
+    <w:p>
+      <w:pPr>
+        <w:rPr>
+          <w:i/>
+          <w:iCs/>
+          <w:u w:val="single"/>
+        </w:rPr>
+      </w:pPr>
+      <w:r>
+        <w:tab/>
+      </w:r>
+      <w:r>
+        <w:rPr>
+          <w:i/>
+          <w:iCs/>
+          <w:u w:val="single"/>
+        </w:rPr>
+        <w:t>8.Design for failure</w:t>
+      </w:r>
+    </w:p>
+    <w:p>
+      <w:r>
+        <w:tab/>
+      </w:r>
+      <w:r>
+        <w:tab/>
+      </w:r>
+      <w:r>
+        <w:t xml:space="preserve">In Microservices, there are </w:t>
+      </w:r>
+      <w:r>
+        <w:rPr>
+          <w:i/>
+          <w:iCs/>
+        </w:rPr>
+        <w:t xml:space="preserve">lot of processes </w:t>
+      </w:r>
+      <w:r>
+        <w:t xml:space="preserve">and </w:t>
+      </w:r>
+      <w:r>
+        <w:rPr>
+          <w:i/>
+          <w:iCs/>
+        </w:rPr>
+        <w:t xml:space="preserve">Network Traffic </w:t>
+      </w:r>
+      <w:r>
+        <w:t>will present.</w:t>
+      </w:r>
+    </w:p>
+    <w:p>
+      <w:r>
+        <w:tab/>
+      </w:r>
+      <w:r>
+        <w:tab/>
+        <w:t xml:space="preserve">We should handle all those things by implementing proper </w:t>
+      </w:r>
+      <w:r>
+        <w:rPr>
+          <w:i/>
+          <w:iCs/>
+        </w:rPr>
+        <w:t xml:space="preserve">Logging &amp; Monitoring </w:t>
+      </w:r>
+      <w:r>
+        <w:t>Mechanisms.</w:t>
+      </w:r>
+    </w:p>
+    <w:p>
+      <w:r>
+        <w:lastRenderedPageBreak/>
+        <w:tab/>
+      </w:r>
+      <w:r>
+        <w:tab/>
+        <w:t>Monitoring Tools:</w:t>
+      </w:r>
+    </w:p>
+    <w:p>
+      <w:r>
+        <w:tab/>
+      </w:r>
+      <w:r>
+        <w:tab/>
+      </w:r>
+      <w:r>
+        <w:tab/>
+        <w:t>1.Azure Monitor</w:t>
+      </w:r>
+    </w:p>
+    <w:p>
+      <w:r>
+        <w:tab/>
+      </w:r>
+      <w:r>
+        <w:tab/>
+      </w:r>
+      <w:r>
+        <w:tab/>
+        <w:t>2.Application Insights</w:t>
+      </w:r>
+    </w:p>
+    <w:p>
+      <w:r>
+        <w:tab/>
+      </w:r>
+      <w:r>
+        <w:tab/>
+      </w:r>
+      <w:r>
+        <w:tab/>
+        <w:t>3.Kubernetes</w:t>
+      </w:r>
+    </w:p>
+    <w:p/>
+    <w:p>
+      <w:r>
+        <w:tab/>
+      </w:r>
+      <w:r>
+        <w:tab/>
+        <w:t>Motivation:</w:t>
+      </w:r>
+    </w:p>
+    <w:p>
+      <w:r>
+        <w:tab/>
+      </w:r>
+      <w:r>
+        <w:tab/>
+      </w:r>
+      <w:r>
+        <w:tab/>
+        <w:t>-&gt;Increase the System’s Reliability</w:t>
+      </w:r>
+    </w:p>
+    <w:p>
+      <w:pPr>
+        <w:rPr>
+          <w:i/>
+          <w:iCs/>
+          <w:u w:val="single"/>
+        </w:rPr>
+      </w:pPr>
+      <w:r>
+        <w:tab/>
+      </w:r>
+      <w:r>
+        <w:rPr>
+          <w:i/>
+          <w:iCs/>
+          <w:u w:val="single"/>
+        </w:rPr>
+        <w:t>9.Evolutionary Design</w:t>
+      </w:r>
+    </w:p>
+    <w:p>
+      <w:r>
+        <w:tab/>
+      </w:r>
+      <w:r>
+        <w:tab/>
+      </w:r>
+      <w:r>
+        <w:t>Moving from Monolith to Microservices should be GRADUAL.</w:t>
+      </w:r>
+      <w:r>
+        <w:t xml:space="preserve"> No need the break the whole part.</w:t>
+      </w:r>
+    </w:p>
+    <w:p/>
+    <w:p>
+      <w:pPr>
+        <w:rPr>
+          <w:b/>
+          <w:bCs/>
+        </w:rPr>
+      </w:pPr>
+      <w:r>
+        <w:rPr>
+          <w:b/>
+          <w:bCs/>
+        </w:rPr>
+        <w:t>Problems solved in Microservices:</w:t>
+      </w:r>
+    </w:p>
+    <w:p>
+      <w:r>
+        <w:rPr>
+          <w:b/>
+          <w:bCs/>
+        </w:rPr>
+        <w:tab/>
+      </w:r>
+      <w:r>
+        <w:t>1.Single Technology Platform</w:t>
+      </w:r>
+      <w:r>
+        <w:t xml:space="preserve"> (using </w:t>
+      </w:r>
+      <w:r>
+        <w:rPr>
+          <w:i/>
+          <w:iCs/>
+        </w:rPr>
+        <w:t>Decentralized Governance</w:t>
+      </w:r>
+      <w:r>
+        <w:t>)</w:t>
+      </w:r>
+    </w:p>
+    <w:p>
+      <w:pPr>
+        <w:ind w:firstLine="720"/>
+      </w:pPr>
+      <w:r>
+        <w:t>2</w:t>
+      </w:r>
+      <w:r>
+        <w:t>.</w:t>
+      </w:r>
+      <w:r>
+        <w:t>Inflexible Deployment</w:t>
+      </w:r>
+      <w:r>
+        <w:t xml:space="preserve"> (using </w:t>
+      </w:r>
+      <w:r>
+        <w:rPr>
+          <w:i/>
+          <w:iCs/>
+        </w:rPr>
+        <w:t xml:space="preserve">Componentization using Services, Decentralized </w:t>
+      </w:r>
+      <w:r>
+        <w:rPr>
+          <w:i/>
+          <w:iCs/>
+        </w:rPr>
+        <w:t>Data</w:t>
+      </w:r>
+      <w:r>
+        <w:rPr>
+          <w:i/>
+          <w:iCs/>
+        </w:rPr>
+        <w:t xml:space="preserve"> Management</w:t>
+      </w:r>
+      <w:r>
+        <w:t>)</w:t>
+      </w:r>
+    </w:p>
+    <w:p>
+      <w:r>
+        <w:tab/>
+        <w:t>3.Inefficient compute resources</w:t>
       </w:r>
       <w:r>
         <w:t xml:space="preserve"> </w:t>
       </w:r>
       <w:r>
-        <w:t>Because, it is essential for the Microservices.</w:t>
-      </w:r>
-    </w:p>
-    <w:p>
-      <w:r>
-        <w:tab/>
-      </w:r>
-      <w:r>
-        <w:tab/>
-        <w:t xml:space="preserve">Most </w:t>
-      </w:r>
-      <w:r>
-        <w:t>used Automation</w:t>
-      </w:r>
-      <w:r>
-        <w:t xml:space="preserve"> Tools:</w:t>
-      </w:r>
-    </w:p>
-    <w:p>
-      <w:r>
-        <w:tab/>
-      </w:r>
-      <w:r>
-        <w:tab/>
-      </w:r>
-      <w:r>
-        <w:tab/>
-        <w:t>1.Azure Devops</w:t>
-      </w:r>
-    </w:p>
-    <w:p>
-      <w:r>
-        <w:tab/>
-      </w:r>
-      <w:r>
-        <w:tab/>
-      </w:r>
-      <w:r>
-        <w:tab/>
-        <w:t>2.GitLab</w:t>
-      </w:r>
-    </w:p>
-    <w:p>
-      <w:r>
-        <w:tab/>
-      </w:r>
-      <w:r>
-        <w:tab/>
-      </w:r>
-      <w:r>
-        <w:tab/>
-        <w:t>3.Jenkins</w:t>
-      </w:r>
-    </w:p>
-    <w:p>
-      <w:r>
-        <w:tab/>
-      </w:r>
-      <w:r>
-        <w:tab/>
-      </w:r>
-      <w:r>
-        <w:t>Motivation:</w:t>
-      </w:r>
-    </w:p>
-    <w:p>
-      <w:r>
-        <w:tab/>
-      </w:r>
-      <w:r>
-        <w:tab/>
-      </w:r>
-      <w:r>
-        <w:tab/>
-        <w:t>-&gt;Short Deployment Cycle</w:t>
-      </w:r>
-    </w:p>
-    <w:p>
-      <w:pPr>
-        <w:rPr>
-          <w:i/>
-          <w:iCs/>
-          <w:u w:val="single"/>
-        </w:rPr>
-      </w:pPr>
-      <w:r>
-        <w:tab/>
-      </w:r>
-      <w:r>
-        <w:rPr>
-          <w:i/>
-          <w:iCs/>
-          <w:u w:val="single"/>
-        </w:rPr>
-        <w:t>8.Design for failure</w:t>
-      </w:r>
-    </w:p>
-    <w:p>
-      <w:r>
-        <w:tab/>
-      </w:r>
-      <w:r>
-        <w:tab/>
-      </w:r>
-      <w:r>
-        <w:t xml:space="preserve">In Microservices, there are </w:t>
-      </w:r>
-      <w:r>
-        <w:rPr>
-          <w:i/>
-          <w:iCs/>
-        </w:rPr>
-        <w:t xml:space="preserve">lot of processes </w:t>
-      </w:r>
-      <w:r>
-        <w:t xml:space="preserve">and </w:t>
-      </w:r>
-      <w:r>
-        <w:rPr>
-          <w:i/>
-          <w:iCs/>
-        </w:rPr>
-        <w:t xml:space="preserve">Network Traffic </w:t>
-      </w:r>
-      <w:r>
-        <w:t>will present.</w:t>
-      </w:r>
-    </w:p>
-    <w:p>
-      <w:r>
-        <w:tab/>
-      </w:r>
-      <w:r>
-        <w:tab/>
-        <w:t xml:space="preserve">We should handle all those things by implementing proper </w:t>
-      </w:r>
-      <w:r>
-        <w:rPr>
-          <w:i/>
-          <w:iCs/>
-        </w:rPr>
-        <w:t xml:space="preserve">Logging &amp; Monitoring </w:t>
-      </w:r>
-      <w:r>
-        <w:t>Mechanisms.</w:t>
-      </w:r>
-    </w:p>
-    <w:p>
-      <w:r>
+        <w:t>(CPU &amp; RAM)</w:t>
+      </w:r>
+      <w:r>
+        <w:t xml:space="preserve"> (using </w:t>
+      </w:r>
+      <w:r>
+        <w:rPr>
+          <w:i/>
+          <w:iCs/>
+        </w:rPr>
+        <w:t>Componentization using Services</w:t>
+      </w:r>
+      <w:r>
+        <w:t>)</w:t>
+      </w:r>
+    </w:p>
+    <w:p>
+      <w:r>
+        <w:tab/>
+        <w:t>4.</w:t>
+      </w:r>
+      <w:r>
+        <w:t>Large and complex</w:t>
+      </w:r>
+      <w:r>
+        <w:t xml:space="preserve"> code base</w:t>
+      </w:r>
+      <w:r>
+        <w:t xml:space="preserve"> (</w:t>
+      </w:r>
+      <w:r>
+        <w:t xml:space="preserve">using </w:t>
+      </w:r>
+      <w:r>
+        <w:rPr>
+          <w:i/>
+          <w:iCs/>
+        </w:rPr>
+        <w:t>Componentization using Services</w:t>
+      </w:r>
+      <w:r>
+        <w:t>)</w:t>
+      </w:r>
+    </w:p>
+    <w:p>
+      <w:r>
+        <w:tab/>
+        <w:t>5.</w:t>
+      </w:r>
+      <w:r>
+        <w:t>Complicated and Expensive ESBs in SOA</w:t>
+      </w:r>
+      <w:r>
+        <w:t xml:space="preserve"> (</w:t>
+      </w:r>
+      <w:r>
+        <w:t xml:space="preserve">using </w:t>
+      </w:r>
+      <w:r>
+        <w:rPr>
+          <w:i/>
+          <w:iCs/>
+        </w:rPr>
+        <w:t>Smart End Points &amp; Dump Pipes</w:t>
+      </w:r>
+      <w:r>
+        <w:t>)</w:t>
+      </w:r>
+    </w:p>
+    <w:p>
+      <w:r>
+        <w:tab/>
+        <w:t>6.Lack of Tooling (</w:t>
+      </w:r>
+      <w:r>
+        <w:t xml:space="preserve">using </w:t>
+      </w:r>
+      <w:r>
+        <w:rPr>
+          <w:i/>
+          <w:iCs/>
+        </w:rPr>
+        <w:t>Infrastructure Automation</w:t>
+      </w:r>
+      <w:r>
+        <w:t>)</w:t>
+      </w:r>
+    </w:p>
+    <w:p/>
+    <w:p>
+      <w:pPr>
+        <w:rPr>
+          <w:b/>
+          <w:bCs/>
+        </w:rPr>
+      </w:pPr>
+      <w:r>
+        <w:rPr>
+          <w:b/>
+          <w:bCs/>
+        </w:rPr>
+        <w:t xml:space="preserve">Designing </w:t>
+      </w:r>
+      <w:r>
+        <w:rPr>
+          <w:b/>
+          <w:bCs/>
+        </w:rPr>
+        <w:t>the Microservices Architecture:</w:t>
+      </w:r>
+    </w:p>
+    <w:p>
+      <w:pPr>
+        <w:rPr>
+          <w:rFonts w:ascii="Arial Black" w:hAnsi="Arial Black"/>
+        </w:rPr>
+      </w:pPr>
+      <w:r>
+        <w:tab/>
+      </w:r>
+      <w:r>
+        <w:rPr>
+          <w:rFonts w:ascii="Arial Black" w:hAnsi="Arial Black"/>
+        </w:rPr>
+        <w:t>“ P</w:t>
+      </w:r>
+      <w:r>
+        <w:rPr>
+          <w:rFonts w:ascii="Arial Black" w:hAnsi="Arial Black"/>
+        </w:rPr>
+        <w:t>lan More, Code Less</w:t>
+      </w:r>
+      <w:r>
+        <w:rPr>
+          <w:rFonts w:ascii="Arial Black" w:hAnsi="Arial Black"/>
+        </w:rPr>
+        <w:t xml:space="preserve"> ”</w:t>
+      </w:r>
+      <w:r>
+        <w:rPr>
+          <w:rFonts w:ascii="Arial Black" w:hAnsi="Arial Black"/>
+        </w:rPr>
+        <w:t xml:space="preserve"> </w:t>
+      </w:r>
+    </w:p>
+    <w:p>
+      <w:r>
+        <w:tab/>
+      </w:r>
+      <w:r>
+        <w:t>Architecture Process Flow:</w:t>
+      </w:r>
+      <w:r>
+        <w:t xml:space="preserve"> (3,4,5 are</w:t>
+      </w:r>
+      <w:r>
+        <w:t xml:space="preserve"> the</w:t>
+      </w:r>
+      <w:r>
+        <w:t xml:space="preserve"> most important things)</w:t>
+      </w:r>
+    </w:p>
+    <w:p>
+      <w:pPr>
+        <w:pStyle w:val="ListParagraph"/>
+        <w:numPr>
+          <w:ilvl w:val="0"/>
+          <w:numId w:val="1"/>
+        </w:numPr>
+      </w:pPr>
+      <w:r>
+        <w:t>Understand the System Requirements.</w:t>
+      </w:r>
+    </w:p>
+    <w:p>
+      <w:pPr>
+        <w:pStyle w:val="ListParagraph"/>
+        <w:numPr>
+          <w:ilvl w:val="0"/>
+          <w:numId w:val="1"/>
+        </w:numPr>
+      </w:pPr>
+      <w:r>
+        <w:t>Understand the Non-Functional Requirements.</w:t>
+      </w:r>
+    </w:p>
+    <w:p>
+      <w:pPr>
+        <w:pStyle w:val="ListParagraph"/>
+        <w:numPr>
+          <w:ilvl w:val="0"/>
+          <w:numId w:val="1"/>
+        </w:numPr>
+        <w:rPr>
+          <w:color w:val="4472C4" w:themeColor="accent1"/>
+        </w:rPr>
+      </w:pPr>
+      <w:r>
+        <w:rPr>
+          <w:color w:val="4472C4" w:themeColor="accent1"/>
+        </w:rPr>
+        <w:t>Map the Components.</w:t>
+      </w:r>
+    </w:p>
+    <w:p>
+      <w:pPr>
+        <w:pStyle w:val="ListParagraph"/>
+        <w:numPr>
+          <w:ilvl w:val="0"/>
+          <w:numId w:val="1"/>
+        </w:numPr>
+        <w:rPr>
+          <w:color w:val="4472C4" w:themeColor="accent1"/>
+        </w:rPr>
+      </w:pPr>
+      <w:r>
+        <w:rPr>
+          <w:color w:val="4472C4" w:themeColor="accent1"/>
+        </w:rPr>
+        <w:t>Select the Technology Stack.</w:t>
+      </w:r>
+    </w:p>
+    <w:p>
+      <w:pPr>
+        <w:pStyle w:val="ListParagraph"/>
+        <w:numPr>
+          <w:ilvl w:val="0"/>
+          <w:numId w:val="1"/>
+        </w:numPr>
+        <w:rPr>
+          <w:color w:val="4472C4" w:themeColor="accent1"/>
+        </w:rPr>
+      </w:pPr>
+      <w:r>
+        <w:rPr>
+          <w:color w:val="4472C4" w:themeColor="accent1"/>
+        </w:rPr>
+        <w:t>Design the Architecture.</w:t>
+      </w:r>
+    </w:p>
+    <w:p>
+      <w:pPr>
+        <w:pStyle w:val="ListParagraph"/>
+        <w:numPr>
+          <w:ilvl w:val="0"/>
+          <w:numId w:val="1"/>
+        </w:numPr>
+      </w:pPr>
+      <w:r>
+        <w:t>Write Architecture Document.</w:t>
+      </w:r>
+      <w:r>
+        <w:t xml:space="preserve"> (like </w:t>
+      </w:r>
+      <w:r>
+        <w:t>a</w:t>
+      </w:r>
+      <w:r>
+        <w:t xml:space="preserve"> </w:t>
+      </w:r>
+      <w:r>
+        <w:rPr>
+          <w:i/>
+          <w:iCs/>
+        </w:rPr>
+        <w:t>help document</w:t>
+      </w:r>
+      <w:r>
+        <w:t>)</w:t>
+      </w:r>
+    </w:p>
+    <w:p>
+      <w:pPr>
+        <w:pStyle w:val="ListParagraph"/>
+        <w:numPr>
+          <w:ilvl w:val="0"/>
+          <w:numId w:val="1"/>
+        </w:numPr>
+      </w:pPr>
+      <w:r>
+        <w:t>Support the team.</w:t>
+      </w:r>
+    </w:p>
+    <w:p>
+      <w:r>
+        <w:tab/>
+      </w:r>
+    </w:p>
+    <w:p/>
+    <w:p/>
+    <w:p/>
+    <w:p>
+      <w:pPr>
+        <w:ind w:left="720"/>
+        <w:rPr>
+          <w:color w:val="0070C0"/>
+        </w:rPr>
+      </w:pPr>
+      <w:r>
+        <w:rPr>
+          <w:b/>
+          <w:bCs/>
+          <w:color w:val="0070C0"/>
+        </w:rPr>
         <w:lastRenderedPageBreak/>
-        <w:tab/>
-      </w:r>
-      <w:r>
-        <w:tab/>
-        <w:t>Monitoring Tools:</w:t>
-      </w:r>
-    </w:p>
-    <w:p>
-      <w:r>
-        <w:tab/>
-      </w:r>
-      <w:r>
-        <w:tab/>
-      </w:r>
-      <w:r>
-        <w:tab/>
-        <w:t>1.Azure Monitor</w:t>
-      </w:r>
-    </w:p>
-    <w:p>
-      <w:r>
-        <w:tab/>
-      </w:r>
-      <w:r>
-        <w:tab/>
-      </w:r>
-      <w:r>
-        <w:tab/>
-        <w:t>2.Application Insights</w:t>
-      </w:r>
-    </w:p>
-    <w:p>
-      <w:r>
-        <w:tab/>
-      </w:r>
-      <w:r>
-        <w:tab/>
-      </w:r>
-      <w:r>
-        <w:tab/>
-        <w:t>3.Kubernetes</w:t>
+        <w:t>Mapping the Components</w:t>
+      </w:r>
+      <w:r>
+        <w:rPr>
+          <w:color w:val="0070C0"/>
+        </w:rPr>
+        <w:t xml:space="preserve"> (</w:t>
+      </w:r>
+      <w:r>
+        <w:rPr>
+          <w:color w:val="0070C0"/>
+        </w:rPr>
+        <w:t xml:space="preserve">= </w:t>
+      </w:r>
+      <w:r>
+        <w:rPr>
+          <w:color w:val="0070C0"/>
+        </w:rPr>
+        <w:t>Services):</w:t>
+      </w:r>
+    </w:p>
+    <w:p>
+      <w:pPr>
+        <w:ind w:left="720"/>
+      </w:pPr>
+      <w:r>
+        <w:tab/>
+      </w:r>
+      <w:r>
+        <w:t>Should define the various components based on the below factors:</w:t>
+      </w:r>
+    </w:p>
+    <w:p>
+      <w:pPr>
+        <w:pStyle w:val="ListParagraph"/>
+        <w:numPr>
+          <w:ilvl w:val="0"/>
+          <w:numId w:val="2"/>
+        </w:numPr>
+        <w:ind w:left="1800"/>
+      </w:pPr>
+      <w:r>
+        <w:t>Business Requirements</w:t>
+      </w:r>
+    </w:p>
+    <w:p>
+      <w:pPr>
+        <w:ind w:left="1800"/>
+      </w:pPr>
+      <w:r>
+        <w:t xml:space="preserve">         </w:t>
+      </w:r>
+      <w:r>
+        <w:t>Collection of requirements around specific business capability.</w:t>
+      </w:r>
+    </w:p>
+    <w:p>
+      <w:pPr>
+        <w:ind w:left="1800"/>
+        <w:rPr>
+          <w:i/>
+          <w:iCs/>
+        </w:rPr>
+      </w:pPr>
+      <w:r>
+        <w:t xml:space="preserve">         Eg:</w:t>
+      </w:r>
+      <w:r>
+        <w:t xml:space="preserve"> </w:t>
+      </w:r>
+      <w:r>
+        <w:rPr>
+          <w:i/>
+          <w:iCs/>
+        </w:rPr>
+        <w:t>In ORDER MANAGEMENT,</w:t>
+      </w:r>
+      <w:r>
+        <w:t xml:space="preserve"> </w:t>
+      </w:r>
+    </w:p>
+    <w:p>
+      <w:pPr>
+        <w:ind w:left="1800"/>
+      </w:pPr>
+      <w:r>
+        <w:tab/>
+      </w:r>
+      <w:r>
+        <w:t xml:space="preserve">    Add</w:t>
+      </w:r>
+      <w:r>
+        <w:t>, remove, update, calculate amount</w:t>
+      </w:r>
+    </w:p>
+    <w:p>
+      <w:pPr>
+        <w:pStyle w:val="ListParagraph"/>
+        <w:numPr>
+          <w:ilvl w:val="0"/>
+          <w:numId w:val="2"/>
+        </w:numPr>
+        <w:ind w:left="1800"/>
+      </w:pPr>
+      <w:r>
+        <w:t>Functional Autonomy</w:t>
+      </w:r>
+      <w:r>
+        <w:t xml:space="preserve"> (Keep the suitable functions only)</w:t>
+      </w:r>
+    </w:p>
+    <w:p>
+      <w:pPr>
+        <w:ind w:left="1800"/>
+        <w:rPr>
+          <w:i/>
+          <w:iCs/>
+        </w:rPr>
+      </w:pPr>
+      <w:r>
+        <w:t xml:space="preserve">         </w:t>
+      </w:r>
+      <w:r>
+        <w:t xml:space="preserve">For </w:t>
+      </w:r>
+      <w:r>
+        <w:rPr>
+          <w:i/>
+          <w:iCs/>
+        </w:rPr>
+        <w:t>ORDER MANAGEMENT,</w:t>
+      </w:r>
+    </w:p>
+    <w:p>
+      <w:r>
+        <w:rPr>
+          <w:i/>
+          <w:iCs/>
+        </w:rPr>
+        <w:tab/>
+      </w:r>
+      <w:r>
+        <w:rPr>
+          <w:i/>
+          <w:iCs/>
+        </w:rPr>
+        <w:tab/>
+      </w:r>
+      <w:r>
+        <w:rPr>
+          <w:i/>
+          <w:iCs/>
+        </w:rPr>
+        <w:tab/>
+      </w:r>
+      <w:r>
+        <w:rPr>
+          <w:i/>
+          <w:iCs/>
+        </w:rPr>
+        <w:tab/>
+      </w:r>
+      <w:r>
+        <w:t>Getting all the ORDER Details [</w:t>
+      </w:r>
+      <w:r>
+        <w:rPr>
+          <w:b/>
+          <w:bCs/>
+          <w:color w:val="00B050"/>
+        </w:rPr>
+        <w:t>ACCEPTED</w:t>
+      </w:r>
+      <w:r>
+        <w:t>]</w:t>
+      </w:r>
+    </w:p>
+    <w:p>
+      <w:pPr>
+        <w:ind w:left="-1080"/>
+      </w:pPr>
+      <w:r>
+        <w:tab/>
+      </w:r>
+      <w:r>
+        <w:tab/>
+      </w:r>
+      <w:r>
+        <w:tab/>
+      </w:r>
+      <w:r>
+        <w:tab/>
+        <w:t xml:space="preserve">            </w:t>
+      </w:r>
+      <w:r>
+        <w:tab/>
+      </w:r>
+      <w:r>
+        <w:tab/>
+      </w:r>
+      <w:r>
+        <w:tab/>
+      </w:r>
+      <w:r>
+        <w:tab/>
+      </w:r>
+      <w:r>
+        <w:tab/>
+      </w:r>
+      <w:r>
+        <w:t>Get all the users whose age is between 35 and 40[</w:t>
+      </w:r>
+      <w:r>
+        <w:rPr>
+          <w:b/>
+          <w:bCs/>
+          <w:color w:val="FF0000"/>
+        </w:rPr>
+        <w:t>DECLINED</w:t>
+      </w:r>
+      <w:r>
+        <w:t>]</w:t>
+      </w:r>
+    </w:p>
+    <w:p>
+      <w:pPr>
+        <w:pStyle w:val="ListParagraph"/>
+        <w:numPr>
+          <w:ilvl w:val="0"/>
+          <w:numId w:val="2"/>
+        </w:numPr>
+        <w:ind w:left="1800"/>
+      </w:pPr>
+      <w:r>
+        <w:t>Data Entities</w:t>
+      </w:r>
+    </w:p>
+    <w:p>
+      <w:pPr>
+        <w:ind w:left="1800"/>
+      </w:pPr>
+      <w:r>
+        <w:t xml:space="preserve">         </w:t>
+      </w:r>
+      <w:r>
+        <w:t>Services are build around the Entities.</w:t>
+      </w:r>
+    </w:p>
+    <w:p>
+      <w:pPr>
+        <w:ind w:left="1800"/>
+      </w:pPr>
+      <w:r>
+        <w:t xml:space="preserve">         Eg: Order, Items</w:t>
+      </w:r>
+    </w:p>
+    <w:p>
+      <w:pPr>
+        <w:pStyle w:val="ListParagraph"/>
+        <w:numPr>
+          <w:ilvl w:val="0"/>
+          <w:numId w:val="2"/>
+        </w:numPr>
+        <w:ind w:left="1800"/>
+      </w:pPr>
+      <w:r>
+        <w:t>Data Autonomy</w:t>
+      </w:r>
+    </w:p>
+    <w:p>
+      <w:pPr>
+        <w:ind w:left="1440"/>
+      </w:pPr>
+      <w:r>
+        <w:t xml:space="preserve">                 </w:t>
+      </w:r>
+      <w:r>
+        <w:t>Should define all the</w:t>
+      </w:r>
+      <w:r>
+        <w:t xml:space="preserve"> needed fields in proper D</w:t>
+      </w:r>
+      <w:r>
+        <w:t>B</w:t>
+      </w:r>
+      <w:r>
+        <w:t>s.</w:t>
+      </w:r>
+    </w:p>
+    <w:p>
+      <w:pPr>
+        <w:ind w:left="1440"/>
+      </w:pPr>
+      <w:r>
+        <w:tab/>
+        <w:t xml:space="preserve">  Should maintain proper relationships between different entities.</w:t>
+      </w:r>
+    </w:p>
+    <w:p>
+      <w:pPr>
+        <w:ind w:left="1440"/>
+      </w:pPr>
+      <w:r>
+        <w:tab/>
+      </w:r>
+      <w:r>
+        <w:t xml:space="preserve">  Eg: Both Customer Name and Address should be in the same table</w:t>
+      </w:r>
+    </w:p>
+    <w:p>
+      <w:pPr>
+        <w:ind w:left="720"/>
+      </w:pPr>
+      <w:r>
+        <w:tab/>
+      </w:r>
+      <w:r>
+        <w:drawing>
+          <wp:inline distT="0" distB="0" distL="0" distR="0" wp14:anchorId="73C5B4C1" wp14:editId="2B623556">
+            <wp:extent cx="4776688" cy="2350770"/>
+            <wp:effectExtent l="0" t="0" r="5080" b="0"/>
+            <wp:docPr id="3" name="Picture 3"/>
+            <wp:cNvGraphicFramePr>
+              <a:graphicFrameLocks xmlns:a="http://schemas.openxmlformats.org/drawingml/2006/main" noChangeAspect="1"/>
+            </wp:cNvGraphicFramePr>
+            <a:graphic xmlns:a="http://schemas.openxmlformats.org/drawingml/2006/main">
+              <a:graphicData uri="http://schemas.openxmlformats.org/drawingml/2006/picture">
+                <pic:pic xmlns:pic="http://schemas.openxmlformats.org/drawingml/2006/picture">
+                  <pic:nvPicPr>
+                    <pic:cNvPr id="1" name=""/>
+                    <pic:cNvPicPr/>
+                  </pic:nvPicPr>
+                  <pic:blipFill>
+                    <a:blip r:embed="rId7"/>
+                    <a:stretch>
+                      <a:fillRect/>
+                    </a:stretch>
+                  </pic:blipFill>
+                  <pic:spPr>
+                    <a:xfrm>
+                      <a:off x="0" y="0"/>
+                      <a:ext cx="4789598" cy="2357123"/>
+                    </a:xfrm>
+                    <a:prstGeom prst="rect">
+                      <a:avLst/>
+                    </a:prstGeom>
+                  </pic:spPr>
+                </pic:pic>
+              </a:graphicData>
+            </a:graphic>
+          </wp:inline>
+        </w:drawing>
+      </w:r>
+    </w:p>
+    <w:p>
+      <w:pPr>
+        <w:rPr>
+          <w:b/>
+          <w:bCs/>
+        </w:rPr>
+      </w:pPr>
+      <w:r>
+        <w:tab/>
+      </w:r>
+      <w:r>
+        <w:tab/>
+      </w:r>
+      <w:r>
+        <w:rPr>
+          <w:b/>
+          <w:bCs/>
+        </w:rPr>
+        <w:t>Edge Cases of eCommerce System:</w:t>
+      </w:r>
+    </w:p>
+    <w:p>
+      <w:r>
+        <w:rPr>
+          <w:b/>
+          <w:bCs/>
+        </w:rPr>
+        <w:tab/>
+      </w:r>
+      <w:r>
+        <w:rPr>
+          <w:b/>
+          <w:bCs/>
+        </w:rPr>
+        <w:tab/>
+      </w:r>
+      <w:r>
+        <w:t>#1 Retrieve customers names with their orders count.</w:t>
+      </w:r>
+    </w:p>
+    <w:p>
+      <w:r>
+        <w:tab/>
+      </w:r>
+      <w:r>
+        <w:tab/>
+      </w:r>
+      <w:r>
+        <w:t>#2 Getting all the data. (If the amount of data is too large. We should maintain the Report Engine)</w:t>
       </w:r>
     </w:p>
     <w:p/>
     <w:p>
-      <w:r>
-        <w:tab/>
-      </w:r>
-      <w:r>
-        <w:tab/>
-        <w:t>Motivation:</w:t>
-      </w:r>
-    </w:p>
-    <w:p>
-      <w:r>
-        <w:tab/>
-      </w:r>
-      <w:r>
-        <w:tab/>
-      </w:r>
-      <w:r>
-        <w:tab/>
-        <w:t>-&gt;Increase the System’s Reliability</w:t>
-      </w:r>
-    </w:p>
-    <w:p>
-      <w:pPr>
-        <w:rPr>
-          <w:i/>
-          <w:iCs/>
-          <w:u w:val="single"/>
-        </w:rPr>
-      </w:pPr>
-      <w:r>
-        <w:tab/>
-      </w:r>
-      <w:r>
-        <w:rPr>
-          <w:i/>
-          <w:iCs/>
-          <w:u w:val="single"/>
-        </w:rPr>
-        <w:t>9.Evolutionary Design</w:t>
-      </w:r>
-    </w:p>
-    <w:p>
-      <w:r>
-        <w:tab/>
-      </w:r>
-      <w:r>
-        <w:tab/>
-      </w:r>
-      <w:r>
-        <w:t>Moving from Monolith to Microservices should be GRADUAL.</w:t>
-      </w:r>
-      <w:r>
-        <w:t xml:space="preserve"> No need the break the whole part. </w:t>
-      </w:r>
-    </w:p>
-    <w:p>
-      <w:r>
-        <w:tab/>
-      </w:r>
-      <w:r>
-        <w:tab/>
-      </w:r>
-    </w:p>
-    <w:p>
-      <w:r>
-        <w:tab/>
-      </w:r>
-      <w:r>
-        <w:tab/>
+      <w:pPr>
+        <w:ind w:firstLine="720"/>
+        <w:rPr>
+          <w:b/>
+          <w:bCs/>
+          <w:color w:val="0070C0"/>
+        </w:rPr>
+      </w:pPr>
+      <w:r>
+        <w:rPr>
+          <w:b/>
+          <w:bCs/>
+          <w:color w:val="0070C0"/>
+        </w:rPr>
+        <w:t>Defining Communication Patterns</w:t>
+      </w:r>
+      <w:r>
+        <w:rPr>
+          <w:b/>
+          <w:bCs/>
+          <w:color w:val="0070C0"/>
+        </w:rPr>
+        <w:t>:</w:t>
       </w:r>
     </w:p>
     <w:sectPr>
@@ -1836,6 +2645,246 @@
     </w:sectPr>
   </w:body>
 </w:document>
+</file>
+
+<file path=word/numbering.xml><?xml version="1.0" encoding="utf-8"?>
+<w:numbering xmlns:wpc="http://schemas.microsoft.com/office/word/2010/wordprocessingCanvas" xmlns:cx="http://schemas.microsoft.com/office/drawing/2014/chartex" xmlns:cx1="http://schemas.microsoft.com/office/drawing/2015/9/8/chartex" xmlns:cx2="http://schemas.microsoft.com/office/drawing/2015/10/21/chartex" xmlns:cx3="http://schemas.microsoft.com/office/drawing/2016/5/9/chartex" xmlns:cx4="http://schemas.microsoft.com/office/drawing/2016/5/10/chartex" xmlns:cx5="http://schemas.microsoft.com/office/drawing/2016/5/11/chartex" xmlns:cx6="http://schemas.microsoft.com/office/drawing/2016/5/12/chartex" xmlns:cx7="http://schemas.microsoft.com/office/drawing/2016/5/13/chartex" xmlns:cx8="http://schemas.microsoft.com/office/drawing/2016/5/14/chartex" xmlns:mc="http://schemas.openxmlformats.org/markup-compatibility/2006" xmlns:aink="http://schemas.microsoft.com/office/drawing/2016/ink" xmlns:am3d="http://schemas.microsoft.com/office/drawing/2017/model3d" xmlns:o="urn:schemas-microsoft-com:office:office" xmlns:r="http://schemas.openxmlformats.org/officeDocument/2006/relationships" xmlns:m="http://schemas.openxmlformats.org/officeDocument/2006/math" xmlns:v="urn:schemas-microsoft-com:vml" xmlns:wp14="http://schemas.microsoft.com/office/word/2010/wordprocessingDrawing" xmlns:wp="http://schemas.openxmlformats.org/drawingml/2006/wordprocessingDrawing" xmlns:w10="urn:schemas-microsoft-com:office:word" xmlns:w="http://schemas.openxmlformats.org/wordprocessingml/2006/main" xmlns:w14="http://schemas.microsoft.com/office/word/2010/wordml" xmlns:w15="http://schemas.microsoft.com/office/word/2012/wordml" xmlns:w16cex="http://schemas.microsoft.com/office/word/2018/wordml/cex" xmlns:w16cid="http://schemas.microsoft.com/office/word/2016/wordml/cid" xmlns:w16="http://schemas.microsoft.com/office/word/2018/wordml" xmlns:w16sdtdh="http://schemas.microsoft.com/office/word/2020/wordml/sdtdatahash" xmlns:w16se="http://schemas.microsoft.com/office/word/2015/wordml/symex" xmlns:wpg="http://schemas.microsoft.com/office/word/2010/wordprocessingGroup" xmlns:wpi="http://schemas.microsoft.com/office/word/2010/wordprocessingInk" xmlns:wne="http://schemas.microsoft.com/office/word/2006/wordml" xmlns:wps="http://schemas.microsoft.com/office/word/2010/wordprocessingShape" mc:Ignorable="w14 w15 w16se w16cid w16 w16cex w16sdtdh wp14">
+  <w:numPicBullet w:numPicBulletId="0">
+    <w:pict>
+      <v:shapetype id="_x0000_t75" coordsize="21600,21600" o:spt="75" o:preferrelative="t" path="m@4@5l@4@11@9@11@9@5xe" filled="f" stroked="f">
+        <v:stroke joinstyle="miter"/>
+        <v:formulas>
+          <v:f eqn="if lineDrawn pixelLineWidth 0"/>
+          <v:f eqn="sum @0 1 0"/>
+          <v:f eqn="sum 0 0 @1"/>
+          <v:f eqn="prod @2 1 2"/>
+          <v:f eqn="prod @3 21600 pixelWidth"/>
+          <v:f eqn="prod @3 21600 pixelHeight"/>
+          <v:f eqn="sum @0 0 1"/>
+          <v:f eqn="prod @6 1 2"/>
+          <v:f eqn="prod @7 21600 pixelWidth"/>
+          <v:f eqn="sum @8 21600 0"/>
+          <v:f eqn="prod @7 21600 pixelHeight"/>
+          <v:f eqn="sum @10 21600 0"/>
+        </v:formulas>
+        <v:path o:extrusionok="f" gradientshapeok="t" o:connecttype="rect"/>
+        <o:lock v:ext="edit" aspectratio="t"/>
+      </v:shapetype>
+      <v:shape id="_x0000_i1145" type="#_x0000_t75" style="width:11.5pt;height:11.5pt" o:bullet="t">
+        <v:imagedata r:id="rId1" o:title="mso6223"/>
+      </v:shape>
+    </w:pict>
+  </w:numPicBullet>
+  <w:abstractNum w:abstractNumId="0" w15:restartNumberingAfterBreak="0">
+    <w:nsid w:val="0A021BD4"/>
+    <w:multiLevelType w:val="hybridMultilevel"/>
+    <w:tmpl w:val="A580C388"/>
+    <w:lvl w:ilvl="0" w:tplc="40090007">
+      <w:start w:val="1"/>
+      <w:numFmt w:val="bullet"/>
+      <w:lvlText w:val=""/>
+      <w:lvlPicBulletId w:val="0"/>
+      <w:lvlJc w:val="left"/>
+      <w:pPr>
+        <w:ind w:left="2880" w:hanging="360"/>
+      </w:pPr>
+      <w:rPr>
+        <w:rFonts w:ascii="Symbol" w:hAnsi="Symbol" w:hint="default"/>
+      </w:rPr>
+    </w:lvl>
+    <w:lvl w:ilvl="1" w:tplc="40090003">
+      <w:start w:val="1"/>
+      <w:numFmt w:val="bullet"/>
+      <w:lvlText w:val="o"/>
+      <w:lvlJc w:val="left"/>
+      <w:pPr>
+        <w:ind w:left="3600" w:hanging="360"/>
+      </w:pPr>
+      <w:rPr>
+        <w:rFonts w:ascii="Courier New" w:hAnsi="Courier New" w:cs="Courier New" w:hint="default"/>
+      </w:rPr>
+    </w:lvl>
+    <w:lvl w:ilvl="2" w:tplc="40090005">
+      <w:start w:val="1"/>
+      <w:numFmt w:val="bullet"/>
+      <w:lvlText w:val=""/>
+      <w:lvlJc w:val="left"/>
+      <w:pPr>
+        <w:ind w:left="4320" w:hanging="360"/>
+      </w:pPr>
+      <w:rPr>
+        <w:rFonts w:ascii="Wingdings" w:hAnsi="Wingdings" w:hint="default"/>
+      </w:rPr>
+    </w:lvl>
+    <w:lvl w:ilvl="3" w:tplc="40090001" w:tentative="1">
+      <w:start w:val="1"/>
+      <w:numFmt w:val="bullet"/>
+      <w:lvlText w:val=""/>
+      <w:lvlJc w:val="left"/>
+      <w:pPr>
+        <w:ind w:left="5040" w:hanging="360"/>
+      </w:pPr>
+      <w:rPr>
+        <w:rFonts w:ascii="Symbol" w:hAnsi="Symbol" w:hint="default"/>
+      </w:rPr>
+    </w:lvl>
+    <w:lvl w:ilvl="4" w:tplc="40090003" w:tentative="1">
+      <w:start w:val="1"/>
+      <w:numFmt w:val="bullet"/>
+      <w:lvlText w:val="o"/>
+      <w:lvlJc w:val="left"/>
+      <w:pPr>
+        <w:ind w:left="5760" w:hanging="360"/>
+      </w:pPr>
+      <w:rPr>
+        <w:rFonts w:ascii="Courier New" w:hAnsi="Courier New" w:cs="Courier New" w:hint="default"/>
+      </w:rPr>
+    </w:lvl>
+    <w:lvl w:ilvl="5" w:tplc="40090005" w:tentative="1">
+      <w:start w:val="1"/>
+      <w:numFmt w:val="bullet"/>
+      <w:lvlText w:val=""/>
+      <w:lvlJc w:val="left"/>
+      <w:pPr>
+        <w:ind w:left="6480" w:hanging="360"/>
+      </w:pPr>
+      <w:rPr>
+        <w:rFonts w:ascii="Wingdings" w:hAnsi="Wingdings" w:hint="default"/>
+      </w:rPr>
+    </w:lvl>
+    <w:lvl w:ilvl="6" w:tplc="40090001" w:tentative="1">
+      <w:start w:val="1"/>
+      <w:numFmt w:val="bullet"/>
+      <w:lvlText w:val=""/>
+      <w:lvlJc w:val="left"/>
+      <w:pPr>
+        <w:ind w:left="7200" w:hanging="360"/>
+      </w:pPr>
+      <w:rPr>
+        <w:rFonts w:ascii="Symbol" w:hAnsi="Symbol" w:hint="default"/>
+      </w:rPr>
+    </w:lvl>
+    <w:lvl w:ilvl="7" w:tplc="40090003" w:tentative="1">
+      <w:start w:val="1"/>
+      <w:numFmt w:val="bullet"/>
+      <w:lvlText w:val="o"/>
+      <w:lvlJc w:val="left"/>
+      <w:pPr>
+        <w:ind w:left="7920" w:hanging="360"/>
+      </w:pPr>
+      <w:rPr>
+        <w:rFonts w:ascii="Courier New" w:hAnsi="Courier New" w:cs="Courier New" w:hint="default"/>
+      </w:rPr>
+    </w:lvl>
+    <w:lvl w:ilvl="8" w:tplc="40090005" w:tentative="1">
+      <w:start w:val="1"/>
+      <w:numFmt w:val="bullet"/>
+      <w:lvlText w:val=""/>
+      <w:lvlJc w:val="left"/>
+      <w:pPr>
+        <w:ind w:left="8640" w:hanging="360"/>
+      </w:pPr>
+      <w:rPr>
+        <w:rFonts w:ascii="Wingdings" w:hAnsi="Wingdings" w:hint="default"/>
+      </w:rPr>
+    </w:lvl>
+  </w:abstractNum>
+  <w:abstractNum w:abstractNumId="1" w15:restartNumberingAfterBreak="0">
+    <w:nsid w:val="2D0D0FAF"/>
+    <w:multiLevelType w:val="hybridMultilevel"/>
+    <w:tmpl w:val="DF4041F6"/>
+    <w:lvl w:ilvl="0" w:tplc="FFD098DC">
+      <w:start w:val="1"/>
+      <w:numFmt w:val="decimal"/>
+      <w:lvlText w:val="%1."/>
+      <w:lvlJc w:val="left"/>
+      <w:pPr>
+        <w:ind w:left="1800" w:hanging="360"/>
+      </w:pPr>
+      <w:rPr>
+        <w:rFonts w:hint="default"/>
+      </w:rPr>
+    </w:lvl>
+    <w:lvl w:ilvl="1" w:tplc="40090019" w:tentative="1">
+      <w:start w:val="1"/>
+      <w:numFmt w:val="lowerLetter"/>
+      <w:lvlText w:val="%2."/>
+      <w:lvlJc w:val="left"/>
+      <w:pPr>
+        <w:ind w:left="2520" w:hanging="360"/>
+      </w:pPr>
+    </w:lvl>
+    <w:lvl w:ilvl="2" w:tplc="4009001B" w:tentative="1">
+      <w:start w:val="1"/>
+      <w:numFmt w:val="lowerRoman"/>
+      <w:lvlText w:val="%3."/>
+      <w:lvlJc w:val="right"/>
+      <w:pPr>
+        <w:ind w:left="3240" w:hanging="180"/>
+      </w:pPr>
+    </w:lvl>
+    <w:lvl w:ilvl="3" w:tplc="4009000F" w:tentative="1">
+      <w:start w:val="1"/>
+      <w:numFmt w:val="decimal"/>
+      <w:lvlText w:val="%4."/>
+      <w:lvlJc w:val="left"/>
+      <w:pPr>
+        <w:ind w:left="3960" w:hanging="360"/>
+      </w:pPr>
+    </w:lvl>
+    <w:lvl w:ilvl="4" w:tplc="40090019" w:tentative="1">
+      <w:start w:val="1"/>
+      <w:numFmt w:val="lowerLetter"/>
+      <w:lvlText w:val="%5."/>
+      <w:lvlJc w:val="left"/>
+      <w:pPr>
+        <w:ind w:left="4680" w:hanging="360"/>
+      </w:pPr>
+    </w:lvl>
+    <w:lvl w:ilvl="5" w:tplc="4009001B" w:tentative="1">
+      <w:start w:val="1"/>
+      <w:numFmt w:val="lowerRoman"/>
+      <w:lvlText w:val="%6."/>
+      <w:lvlJc w:val="right"/>
+      <w:pPr>
+        <w:ind w:left="5400" w:hanging="180"/>
+      </w:pPr>
+    </w:lvl>
+    <w:lvl w:ilvl="6" w:tplc="4009000F" w:tentative="1">
+      <w:start w:val="1"/>
+      <w:numFmt w:val="decimal"/>
+      <w:lvlText w:val="%7."/>
+      <w:lvlJc w:val="left"/>
+      <w:pPr>
+        <w:ind w:left="6120" w:hanging="360"/>
+      </w:pPr>
+    </w:lvl>
+    <w:lvl w:ilvl="7" w:tplc="40090019" w:tentative="1">
+      <w:start w:val="1"/>
+      <w:numFmt w:val="lowerLetter"/>
+      <w:lvlText w:val="%8."/>
+      <w:lvlJc w:val="left"/>
+      <w:pPr>
+        <w:ind w:left="6840" w:hanging="360"/>
+      </w:pPr>
+    </w:lvl>
+    <w:lvl w:ilvl="8" w:tplc="4009001B" w:tentative="1">
+      <w:start w:val="1"/>
+      <w:numFmt w:val="lowerRoman"/>
+      <w:lvlText w:val="%9."/>
+      <w:lvlJc w:val="right"/>
+      <w:pPr>
+        <w:ind w:left="7560" w:hanging="180"/>
+      </w:pPr>
+    </w:lvl>
+  </w:abstractNum>
+  <w:num w:numId="1">
+    <w:abstractNumId w:val="1"/>
+  </w:num>
+  <w:num w:numId="2">
+    <w:abstractNumId w:val="0"/>
+  </w:num>
+</w:numbering>
 </file>
 
 <file path=word/styles.xml><?xml version="1.0" encoding="utf-8"?>

</xml_diff>

<commit_message>
Till Section - 6
</commit_message>
<xml_diff>
--- a/notes.docx
+++ b/notes.docx
@@ -161,7 +161,14 @@
       </w:r>
       <w:r>
         <w:tab/>
-        <w:t>i.  Monolith</w:t>
+      </w:r>
+      <w:proofErr w:type="spellStart"/>
+      <w:r>
+        <w:t>i</w:t>
+      </w:r>
+      <w:proofErr w:type="spellEnd"/>
+      <w:r>
+        <w:t>.  Monolith</w:t>
       </w:r>
     </w:p>
     <w:p>
@@ -1581,8 +1588,13 @@
       </w:r>
       <w:r>
         <w:tab/>
-        <w:t>1.Azure Devops</w:t>
-      </w:r>
+        <w:t xml:space="preserve">1.Azure </w:t>
+      </w:r>
+      <w:proofErr w:type="spellStart"/>
+      <w:r>
+        <w:t>Devops</w:t>
+      </w:r>
+      <w:proofErr w:type="spellEnd"/>
     </w:p>
     <w:p>
       <w:r>
@@ -2187,6 +2199,22 @@
     <w:p/>
     <w:p>
       <w:pPr>
+        <w:rPr>
+          <w:b/>
+          <w:bCs/>
+        </w:rPr>
+      </w:pPr>
+      <w:r>
+        <w:rPr>
+          <w:b/>
+          <w:bCs/>
+        </w:rPr>
+        <w:lastRenderedPageBreak/>
+        <w:t>MAP THE COMPONENTS:</w:t>
+      </w:r>
+    </w:p>
+    <w:p>
+      <w:pPr>
         <w:ind w:left="720"/>
         <w:rPr>
           <w:color w:val="0070C0"/>
@@ -2198,7 +2226,6 @@
           <w:bCs/>
           <w:color w:val="0070C0"/>
         </w:rPr>
-        <w:lastRenderedPageBreak/>
         <w:t>Mapping the Components</w:t>
       </w:r>
       <w:r>
@@ -2218,6 +2245,36 @@
           <w:color w:val="0070C0"/>
         </w:rPr>
         <w:t>Services):</w:t>
+      </w:r>
+    </w:p>
+    <w:p>
+      <w:pPr>
+        <w:ind w:left="720"/>
+        <w:rPr>
+          <w:b/>
+          <w:bCs/>
+          <w:color w:val="FF0000"/>
+          <w:sz w:val="28"/>
+          <w:szCs w:val="28"/>
+        </w:rPr>
+      </w:pPr>
+      <w:r>
+        <w:rPr>
+          <w:b/>
+          <w:bCs/>
+          <w:color w:val="0070C0"/>
+        </w:rPr>
+        <w:tab/>
+      </w:r>
+      <w:r>
+        <w:rPr>
+          <w:b/>
+          <w:bCs/>
+          <w:color w:val="FF0000"/>
+          <w:sz w:val="28"/>
+          <w:szCs w:val="28"/>
+        </w:rPr>
+        <w:t>VERY IMPORTANT STEP</w:t>
       </w:r>
     </w:p>
     <w:p>
@@ -2264,7 +2321,15 @@
         </w:rPr>
       </w:pPr>
       <w:r>
-        <w:t xml:space="preserve">         Eg:</w:t>
+        <w:t xml:space="preserve">         </w:t>
+      </w:r>
+      <w:proofErr w:type="spellStart"/>
+      <w:r>
+        <w:t>Eg</w:t>
+      </w:r>
+      <w:proofErr w:type="spellEnd"/>
+      <w:r>
+        <w:t>:</w:t>
       </w:r>
       <w:r>
         <w:t xml:space="preserve"> </w:t>
@@ -2444,7 +2509,15 @@
         <w:t xml:space="preserve">         </w:t>
       </w:r>
       <w:r>
-        <w:t>Services are build around the Entities.</w:t>
+        <w:t xml:space="preserve">Services are </w:t>
+      </w:r>
+      <w:proofErr w:type="spellStart"/>
+      <w:r>
+        <w:t>build</w:t>
+      </w:r>
+      <w:proofErr w:type="spellEnd"/>
+      <w:r>
+        <w:t xml:space="preserve"> around the Entities.</w:t>
       </w:r>
     </w:p>
     <w:p>
@@ -2452,7 +2525,15 @@
         <w:ind w:left="1800"/>
       </w:pPr>
       <w:r>
-        <w:t xml:space="preserve">         Eg: Order, Items</w:t>
+        <w:t xml:space="preserve">         </w:t>
+      </w:r>
+      <w:proofErr w:type="spellStart"/>
+      <w:r>
+        <w:t>Eg</w:t>
+      </w:r>
+      <w:proofErr w:type="spellEnd"/>
+      <w:r>
+        <w:t>: Order, Items</w:t>
       </w:r>
     </w:p>
     <w:p>
@@ -2479,7 +2560,11 @@
         <w:t>Should define all the</w:t>
       </w:r>
       <w:r>
-        <w:t xml:space="preserve"> needed fields in proper D</w:t>
+        <w:t xml:space="preserve"> needed fields in proper </w:t>
+      </w:r>
+      <w:proofErr w:type="spellStart"/>
+      <w:r>
+        <w:t>D</w:t>
       </w:r>
       <w:r>
         <w:t>B</w:t>
@@ -2487,6 +2572,7 @@
       <w:r>
         <w:t>s.</w:t>
       </w:r>
+      <w:proofErr w:type="spellEnd"/>
     </w:p>
     <w:p>
       <w:pPr>
@@ -2505,7 +2591,15 @@
         <w:tab/>
       </w:r>
       <w:r>
-        <w:t xml:space="preserve">  Eg: Both Customer Name and Address should be in the same table</w:t>
+        <w:t xml:space="preserve">  </w:t>
+      </w:r>
+      <w:proofErr w:type="spellStart"/>
+      <w:r>
+        <w:t>Eg</w:t>
+      </w:r>
+      <w:proofErr w:type="spellEnd"/>
+      <w:r>
+        <w:t>: Both Customer Name and Address should be in the same table</w:t>
       </w:r>
     </w:p>
     <w:p>
@@ -2516,6 +2610,9 @@
         <w:tab/>
       </w:r>
       <w:r>
+        <w:rPr>
+          <w:noProof/>
+        </w:rPr>
         <w:drawing>
           <wp:inline distT="0" distB="0" distL="0" distR="0" wp14:anchorId="73C5B4C1" wp14:editId="2B623556">
             <wp:extent cx="4776688" cy="2350770"/>
@@ -2595,6 +2692,7 @@
     </w:p>
     <w:p>
       <w:r>
+        <w:lastRenderedPageBreak/>
         <w:tab/>
       </w:r>
       <w:r>
@@ -2605,6 +2703,7 @@
       </w:r>
     </w:p>
     <w:p/>
+    <w:p/>
     <w:p>
       <w:pPr>
         <w:ind w:firstLine="720"/>
@@ -2629,6 +2728,1454 @@
           <w:color w:val="0070C0"/>
         </w:rPr>
         <w:t>:</w:t>
+      </w:r>
+    </w:p>
+    <w:p>
+      <w:r>
+        <w:rPr>
+          <w:b/>
+          <w:bCs/>
+          <w:color w:val="0070C0"/>
+        </w:rPr>
+        <w:tab/>
+      </w:r>
+      <w:r>
+        <w:rPr>
+          <w:b/>
+          <w:bCs/>
+          <w:color w:val="0070C0"/>
+        </w:rPr>
+        <w:tab/>
+      </w:r>
+      <w:r>
+        <w:t>Efficient communication between the services is crucial.</w:t>
+      </w:r>
+    </w:p>
+    <w:p>
+      <w:r>
+        <w:tab/>
+      </w:r>
+      <w:r>
+        <w:tab/>
+        <w:t>Main Patterns:</w:t>
+      </w:r>
+    </w:p>
+    <w:p>
+      <w:pPr>
+        <w:pStyle w:val="ListParagraph"/>
+        <w:numPr>
+          <w:ilvl w:val="0"/>
+          <w:numId w:val="3"/>
+        </w:numPr>
+      </w:pPr>
+      <w:r>
+        <w:t>1 to1 Sync</w:t>
+      </w:r>
+    </w:p>
+    <w:p>
+      <w:pPr>
+        <w:pStyle w:val="ListParagraph"/>
+        <w:numPr>
+          <w:ilvl w:val="0"/>
+          <w:numId w:val="3"/>
+        </w:numPr>
+      </w:pPr>
+      <w:r>
+        <w:t>1 to 1 Async</w:t>
+      </w:r>
+    </w:p>
+    <w:p>
+      <w:pPr>
+        <w:pStyle w:val="ListParagraph"/>
+        <w:numPr>
+          <w:ilvl w:val="0"/>
+          <w:numId w:val="3"/>
+        </w:numPr>
+      </w:pPr>
+      <w:r>
+        <w:t>Pub-Sub / Event Driven</w:t>
+      </w:r>
+    </w:p>
+    <w:p>
+      <w:pPr>
+        <w:pStyle w:val="ListParagraph"/>
+        <w:numPr>
+          <w:ilvl w:val="0"/>
+          <w:numId w:val="2"/>
+        </w:numPr>
+      </w:pPr>
+      <w:r>
+        <w:rPr>
+          <w:b/>
+          <w:bCs/>
+        </w:rPr>
+        <w:t>1 to 1 Sync</w:t>
+      </w:r>
+    </w:p>
+    <w:p>
+      <w:pPr>
+        <w:ind w:left="1440"/>
+      </w:pPr>
+      <w:r>
+        <w:rPr>
+          <w:b/>
+          <w:bCs/>
+        </w:rPr>
+        <w:t xml:space="preserve">    </w:t>
+      </w:r>
+      <w:r>
+        <w:t>One service waits for another service to respond.</w:t>
+      </w:r>
+    </w:p>
+    <w:p>
+      <w:pPr>
+        <w:ind w:left="1440"/>
+      </w:pPr>
+      <w:r>
+        <w:t xml:space="preserve">     It can be </w:t>
+      </w:r>
+      <w:r>
+        <w:t>implemented</w:t>
+      </w:r>
+      <w:r>
+        <w:t xml:space="preserve"> in following ways:</w:t>
+      </w:r>
+    </w:p>
+    <w:p>
+      <w:pPr>
+        <w:ind w:left="1440"/>
+        <w:rPr>
+          <w:u w:val="single"/>
+        </w:rPr>
+      </w:pPr>
+      <w:r>
+        <w:tab/>
+      </w:r>
+      <w:r>
+        <w:rPr>
+          <w:u w:val="single"/>
+        </w:rPr>
+        <w:t>Direct Connection</w:t>
+      </w:r>
+    </w:p>
+    <w:p>
+      <w:pPr>
+        <w:ind w:left="1440"/>
+        <w:rPr>
+          <w:b/>
+          <w:bCs/>
+        </w:rPr>
+      </w:pPr>
+      <w:r>
+        <w:tab/>
+      </w:r>
+      <w:r>
+        <w:tab/>
+      </w:r>
+      <w:r>
+        <w:rPr>
+          <w:b/>
+          <w:bCs/>
+        </w:rPr>
+        <w:t xml:space="preserve">SERVICE 1  </w:t>
+      </w:r>
+      <w:r>
+        <w:rPr>
+          <w:b/>
+          <w:bCs/>
+        </w:rPr>
+        <w:sym w:font="Wingdings" w:char="F0E0"/>
+      </w:r>
+      <w:r>
+        <w:rPr>
+          <w:b/>
+          <w:bCs/>
+        </w:rPr>
+        <w:t xml:space="preserve"> SERVICE 2</w:t>
+      </w:r>
+    </w:p>
+    <w:p>
+      <w:pPr>
+        <w:ind w:left="1440"/>
+        <w:rPr>
+          <w:i/>
+          <w:iCs/>
+        </w:rPr>
+      </w:pPr>
+      <w:r>
+        <w:rPr>
+          <w:b/>
+          <w:bCs/>
+        </w:rPr>
+        <w:tab/>
+      </w:r>
+      <w:r>
+        <w:rPr>
+          <w:b/>
+          <w:bCs/>
+        </w:rPr>
+        <w:tab/>
+      </w:r>
+      <w:r>
+        <w:rPr>
+          <w:i/>
+          <w:iCs/>
+        </w:rPr>
+        <w:t>Cons:</w:t>
+      </w:r>
+    </w:p>
+    <w:p>
+      <w:pPr>
+        <w:ind w:left="1440"/>
+      </w:pPr>
+      <w:r>
+        <w:tab/>
+      </w:r>
+      <w:r>
+        <w:tab/>
+        <w:t xml:space="preserve">    Single Changes in a any one of the service will impact more.</w:t>
+      </w:r>
+    </w:p>
+    <w:p>
+      <w:pPr>
+        <w:ind w:left="1440"/>
+      </w:pPr>
+    </w:p>
+    <w:p>
+      <w:pPr>
+        <w:ind w:left="1440"/>
+        <w:rPr>
+          <w:u w:val="single"/>
+        </w:rPr>
+      </w:pPr>
+      <w:r>
+        <w:tab/>
+      </w:r>
+      <w:r>
+        <w:rPr>
+          <w:u w:val="single"/>
+        </w:rPr>
+        <w:t>Service Discovery</w:t>
+      </w:r>
+    </w:p>
+    <w:p>
+      <w:pPr>
+        <w:ind w:left="1440"/>
+      </w:pPr>
+      <w:r>
+        <w:tab/>
+      </w:r>
+      <w:r>
+        <w:tab/>
+      </w:r>
+      <w:r>
+        <w:t>Yellow Page Service</w:t>
+      </w:r>
+      <w:r>
+        <w:t xml:space="preserve"> [Service which contains the URLs for all the services. It will provide the appropriate URL for the request.]</w:t>
+      </w:r>
+    </w:p>
+    <w:p>
+      <w:pPr>
+        <w:ind w:left="1440"/>
+      </w:pPr>
+      <w:r>
+        <w:tab/>
+      </w:r>
+      <w:r>
+        <w:tab/>
+        <w:t xml:space="preserve">Service 1 needs to know the </w:t>
+      </w:r>
+      <w:r>
+        <w:rPr>
+          <w:i/>
+          <w:iCs/>
+        </w:rPr>
+        <w:t xml:space="preserve">Yellow Page Service </w:t>
+      </w:r>
+      <w:r>
+        <w:t>URL alone.</w:t>
+      </w:r>
+    </w:p>
+    <w:p>
+      <w:pPr>
+        <w:ind w:left="1440"/>
+        <w:rPr>
+          <w:b/>
+          <w:bCs/>
+        </w:rPr>
+      </w:pPr>
+      <w:r>
+        <w:tab/>
+      </w:r>
+      <w:r>
+        <w:tab/>
+      </w:r>
+      <w:r>
+        <w:rPr>
+          <w:b/>
+          <w:bCs/>
+        </w:rPr>
+        <w:t xml:space="preserve">SERVICE 1 </w:t>
+      </w:r>
+      <w:r>
+        <w:rPr>
+          <w:b/>
+          <w:bCs/>
+        </w:rPr>
+        <w:sym w:font="Wingdings" w:char="F0E0"/>
+      </w:r>
+      <w:r>
+        <w:rPr>
+          <w:b/>
+          <w:bCs/>
+        </w:rPr>
+        <w:t xml:space="preserve"> </w:t>
+      </w:r>
+      <w:r>
+        <w:rPr>
+          <w:b/>
+          <w:bCs/>
+          <w:highlight w:val="yellow"/>
+        </w:rPr>
+        <w:t>YELLOW PAGE SERVICE</w:t>
+      </w:r>
+      <w:r>
+        <w:rPr>
+          <w:b/>
+          <w:bCs/>
+        </w:rPr>
+        <w:t xml:space="preserve"> </w:t>
+      </w:r>
+      <w:r>
+        <w:rPr>
+          <w:b/>
+          <w:bCs/>
+        </w:rPr>
+        <w:sym w:font="Wingdings" w:char="F0E0"/>
+      </w:r>
+      <w:r>
+        <w:rPr>
+          <w:b/>
+          <w:bCs/>
+        </w:rPr>
+        <w:t xml:space="preserve"> SERVICE 2</w:t>
+      </w:r>
+    </w:p>
+    <w:p>
+      <w:pPr>
+        <w:ind w:left="1440"/>
+        <w:rPr>
+          <w:b/>
+          <w:bCs/>
+        </w:rPr>
+      </w:pPr>
+      <w:r>
+        <w:rPr>
+          <w:b/>
+          <w:bCs/>
+        </w:rPr>
+        <w:tab/>
+      </w:r>
+      <w:r>
+        <w:rPr>
+          <w:b/>
+          <w:bCs/>
+        </w:rPr>
+        <w:tab/>
+      </w:r>
+      <w:r>
+        <w:rPr>
+          <w:i/>
+          <w:iCs/>
+          <w:u w:val="single"/>
+        </w:rPr>
+        <w:t>Tool:</w:t>
+      </w:r>
+      <w:r>
+        <w:rPr>
+          <w:b/>
+          <w:bCs/>
+        </w:rPr>
+        <w:t xml:space="preserve"> Consul</w:t>
+      </w:r>
+    </w:p>
+    <w:p>
+      <w:pPr>
+        <w:ind w:left="1440"/>
+        <w:rPr>
+          <w:u w:val="single"/>
+        </w:rPr>
+      </w:pPr>
+      <w:r>
+        <w:tab/>
+      </w:r>
+      <w:r>
+        <w:rPr>
+          <w:u w:val="single"/>
+        </w:rPr>
+        <w:t>Gateway Service</w:t>
+      </w:r>
+    </w:p>
+    <w:p>
+      <w:pPr>
+        <w:ind w:left="1440"/>
+      </w:pPr>
+      <w:r>
+        <w:tab/>
+      </w:r>
+      <w:r>
+        <w:tab/>
+        <w:t>More over similar to Service Discovery. In addition to that, we can provide some authentication service here.</w:t>
+      </w:r>
+    </w:p>
+    <w:p>
+      <w:pPr>
+        <w:pStyle w:val="ListParagraph"/>
+        <w:ind w:left="2160"/>
+      </w:pPr>
+      <w:r>
+        <w:tab/>
+      </w:r>
+      <w:r>
+        <w:t>Current Industry trend.</w:t>
+      </w:r>
+    </w:p>
+    <w:p>
+      <w:pPr>
+        <w:pStyle w:val="ListParagraph"/>
+        <w:ind w:left="2160"/>
+      </w:pPr>
+      <w:r>
+        <w:tab/>
+      </w:r>
+    </w:p>
+    <w:p>
+      <w:pPr>
+        <w:pStyle w:val="ListParagraph"/>
+        <w:numPr>
+          <w:ilvl w:val="0"/>
+          <w:numId w:val="2"/>
+        </w:numPr>
+      </w:pPr>
+      <w:r>
+        <w:rPr>
+          <w:b/>
+          <w:bCs/>
+        </w:rPr>
+        <w:t>1 to 1 Async</w:t>
+      </w:r>
+    </w:p>
+    <w:p>
+      <w:pPr>
+        <w:ind w:left="1440"/>
+      </w:pPr>
+      <w:r>
+        <w:t xml:space="preserve">       One service cannot wait for the response from other service.</w:t>
+      </w:r>
+    </w:p>
+    <w:p>
+      <w:pPr>
+        <w:ind w:left="1440"/>
+      </w:pPr>
+      <w:r>
+        <w:t xml:space="preserve">       </w:t>
+      </w:r>
+      <w:r>
+        <w:rPr>
+          <w:b/>
+          <w:bCs/>
+        </w:rPr>
+        <w:t xml:space="preserve">Service 1 </w:t>
+      </w:r>
+      <w:r>
+        <w:t xml:space="preserve">just send the message to the </w:t>
+      </w:r>
+      <w:r>
+        <w:rPr>
+          <w:b/>
+          <w:bCs/>
+        </w:rPr>
+        <w:t xml:space="preserve">Service 2. </w:t>
+      </w:r>
+      <w:r>
+        <w:t>Service 2 will takes care of the remaining process including error handling process also.</w:t>
+      </w:r>
+    </w:p>
+    <w:p>
+      <w:pPr>
+        <w:ind w:left="1440"/>
+        <w:rPr>
+          <w:i/>
+          <w:iCs/>
+        </w:rPr>
+      </w:pPr>
+      <w:r>
+        <w:rPr>
+          <w:b/>
+          <w:bCs/>
+        </w:rPr>
+        <w:t xml:space="preserve">        </w:t>
+      </w:r>
+      <w:r>
+        <w:rPr>
+          <w:i/>
+          <w:iCs/>
+        </w:rPr>
+        <w:t>Cons:</w:t>
+      </w:r>
+    </w:p>
+    <w:p>
+      <w:pPr>
+        <w:ind w:left="1440" w:firstLine="720"/>
+      </w:pPr>
+      <w:r>
+        <w:lastRenderedPageBreak/>
+        <w:t xml:space="preserve">Sometimes we need </w:t>
+      </w:r>
+      <w:r>
+        <w:rPr>
+          <w:i/>
+          <w:iCs/>
+        </w:rPr>
+        <w:t>3 party tools.</w:t>
+      </w:r>
+    </w:p>
+    <w:p>
+      <w:pPr>
+        <w:ind w:left="1440" w:firstLine="720"/>
+      </w:pPr>
+      <w:r>
+        <w:t>Error Tracking is difficult.</w:t>
+      </w:r>
+    </w:p>
+    <w:p>
+      <w:r>
+        <w:tab/>
+      </w:r>
+      <w:r>
+        <w:tab/>
+        <w:t xml:space="preserve">     We can implement it by following way:</w:t>
+      </w:r>
+    </w:p>
+    <w:p>
+      <w:pPr>
+        <w:rPr>
+          <w:b/>
+          <w:bCs/>
+        </w:rPr>
+      </w:pPr>
+      <w:r>
+        <w:tab/>
+      </w:r>
+      <w:r>
+        <w:tab/>
+      </w:r>
+      <w:r>
+        <w:tab/>
+      </w:r>
+      <w:r>
+        <w:rPr>
+          <w:b/>
+          <w:bCs/>
+        </w:rPr>
+        <w:t xml:space="preserve">SERVICE 1 </w:t>
+      </w:r>
+      <w:r>
+        <w:rPr>
+          <w:b/>
+          <w:bCs/>
+        </w:rPr>
+        <w:sym w:font="Wingdings" w:char="F0E0"/>
+      </w:r>
+      <w:r>
+        <w:rPr>
+          <w:b/>
+          <w:bCs/>
+        </w:rPr>
+        <w:t xml:space="preserve"> </w:t>
+      </w:r>
+      <w:r>
+        <w:rPr>
+          <w:b/>
+          <w:bCs/>
+          <w:i/>
+          <w:iCs/>
+        </w:rPr>
+        <w:t xml:space="preserve">Queue </w:t>
+      </w:r>
+      <w:r>
+        <w:rPr>
+          <w:b/>
+          <w:bCs/>
+        </w:rPr>
+        <w:sym w:font="Wingdings" w:char="F0E0"/>
+      </w:r>
+      <w:r>
+        <w:rPr>
+          <w:b/>
+          <w:bCs/>
+        </w:rPr>
+        <w:t xml:space="preserve"> SERVICE 2</w:t>
+      </w:r>
+    </w:p>
+    <w:p>
+      <w:pPr>
+        <w:rPr>
+          <w:i/>
+          <w:iCs/>
+        </w:rPr>
+      </w:pPr>
+      <w:r>
+        <w:tab/>
+      </w:r>
+      <w:r>
+        <w:tab/>
+        <w:t xml:space="preserve">       </w:t>
+      </w:r>
+      <w:r>
+        <w:tab/>
+        <w:t xml:space="preserve">Tool (Queue): </w:t>
+      </w:r>
+      <w:r>
+        <w:rPr>
+          <w:b/>
+          <w:bCs/>
+        </w:rPr>
+        <w:t>RabbitMQ</w:t>
+      </w:r>
+    </w:p>
+    <w:p>
+      <w:pPr>
+        <w:pStyle w:val="ListParagraph"/>
+        <w:numPr>
+          <w:ilvl w:val="0"/>
+          <w:numId w:val="2"/>
+        </w:numPr>
+      </w:pPr>
+      <w:r>
+        <w:rPr>
+          <w:b/>
+          <w:bCs/>
+        </w:rPr>
+        <w:t>Pub</w:t>
+      </w:r>
+      <w:r>
+        <w:rPr>
+          <w:b/>
+          <w:bCs/>
+        </w:rPr>
+        <w:t>lisher</w:t>
+      </w:r>
+      <w:r>
+        <w:rPr>
+          <w:b/>
+          <w:bCs/>
+        </w:rPr>
+        <w:t>-Sub</w:t>
+      </w:r>
+      <w:r>
+        <w:rPr>
+          <w:b/>
+          <w:bCs/>
+        </w:rPr>
+        <w:t>scriber</w:t>
+      </w:r>
+      <w:r>
+        <w:rPr>
+          <w:b/>
+          <w:bCs/>
+        </w:rPr>
+        <w:t xml:space="preserve"> / Event Driven</w:t>
+      </w:r>
+    </w:p>
+    <w:p>
+      <w:pPr>
+        <w:pStyle w:val="ListParagraph"/>
+        <w:ind w:left="1440"/>
+        <w:rPr>
+          <w:b/>
+          <w:bCs/>
+        </w:rPr>
+      </w:pPr>
+      <w:r>
+        <w:rPr>
+          <w:b/>
+          <w:bCs/>
+        </w:rPr>
+        <w:t xml:space="preserve">    </w:t>
+      </w:r>
+    </w:p>
+    <w:p>
+      <w:pPr>
+        <w:pStyle w:val="ListParagraph"/>
+        <w:ind w:left="1440"/>
+      </w:pPr>
+      <w:r>
+        <w:rPr>
+          <w:b/>
+          <w:bCs/>
+        </w:rPr>
+        <w:t xml:space="preserve">     </w:t>
+      </w:r>
+      <w:r>
+        <w:rPr>
+          <w:b/>
+          <w:bCs/>
+        </w:rPr>
+        <w:t xml:space="preserve">SERVICE 1 </w:t>
+      </w:r>
+      <w:r>
+        <w:t>doesn’t wait for the response from other one.</w:t>
+      </w:r>
+    </w:p>
+    <w:p>
+      <w:pPr>
+        <w:ind w:left="720" w:firstLine="720"/>
+      </w:pPr>
+      <w:r>
+        <w:t xml:space="preserve">     Service wants to send messages to more than one services</w:t>
+      </w:r>
+      <w:r>
+        <w:t xml:space="preserve"> </w:t>
+      </w:r>
+      <w:r>
+        <w:t>(subscribed services)</w:t>
+      </w:r>
+      <w:r>
+        <w:t xml:space="preserve">. </w:t>
+      </w:r>
+      <w:r>
+        <w:rPr>
+          <w:b/>
+          <w:bCs/>
+        </w:rPr>
+        <w:t xml:space="preserve">Service 1 </w:t>
+      </w:r>
+      <w:r>
+        <w:t>doesn’t know about how many services going to receive the message.</w:t>
+      </w:r>
+    </w:p>
+    <w:p>
+      <w:pPr>
+        <w:ind w:left="720" w:firstLine="720"/>
+      </w:pPr>
+    </w:p>
+    <w:p>
+      <w:pPr>
+        <w:ind w:left="720" w:firstLine="720"/>
+        <w:rPr>
+          <w:b/>
+          <w:bCs/>
+        </w:rPr>
+      </w:pPr>
+      <w:r>
+        <w:rPr>
+          <w:b/>
+          <w:bCs/>
+        </w:rPr>
+        <w:t xml:space="preserve">SERVICE 1 </w:t>
+      </w:r>
+      <w:r>
+        <w:rPr>
+          <w:b/>
+          <w:bCs/>
+        </w:rPr>
+        <w:sym w:font="Wingdings" w:char="F0E0"/>
+      </w:r>
+      <w:r>
+        <w:rPr>
+          <w:b/>
+          <w:bCs/>
+        </w:rPr>
+        <w:t xml:space="preserve"> </w:t>
+      </w:r>
+      <w:r>
+        <w:rPr>
+          <w:b/>
+          <w:bCs/>
+          <w:highlight w:val="yellow"/>
+        </w:rPr>
+        <w:t>Publisher-Subscriber Engine</w:t>
+      </w:r>
+      <w:r>
+        <w:rPr>
+          <w:b/>
+          <w:bCs/>
+        </w:rPr>
+        <w:t xml:space="preserve"> </w:t>
+      </w:r>
+      <w:r>
+        <w:rPr>
+          <w:b/>
+          <w:bCs/>
+        </w:rPr>
+        <w:sym w:font="Wingdings" w:char="F0E0"/>
+      </w:r>
+      <w:r>
+        <w:rPr>
+          <w:b/>
+          <w:bCs/>
+        </w:rPr>
+        <w:t xml:space="preserve"> SERVICE 2</w:t>
+      </w:r>
+    </w:p>
+    <w:p>
+      <w:pPr>
+        <w:ind w:left="720" w:firstLine="720"/>
+        <w:rPr>
+          <w:b/>
+          <w:bCs/>
+        </w:rPr>
+      </w:pPr>
+      <w:r>
+        <w:rPr>
+          <w:b/>
+          <w:bCs/>
+        </w:rPr>
+        <w:tab/>
+      </w:r>
+      <w:r>
+        <w:rPr>
+          <w:b/>
+          <w:bCs/>
+        </w:rPr>
+        <w:tab/>
+      </w:r>
+      <w:r>
+        <w:rPr>
+          <w:b/>
+          <w:bCs/>
+        </w:rPr>
+        <w:tab/>
+      </w:r>
+      <w:r>
+        <w:rPr>
+          <w:b/>
+          <w:bCs/>
+        </w:rPr>
+        <w:tab/>
+      </w:r>
+      <w:r>
+        <w:rPr>
+          <w:b/>
+          <w:bCs/>
+        </w:rPr>
+        <w:tab/>
+        <w:t xml:space="preserve">    </w:t>
+      </w:r>
+      <w:r>
+        <w:rPr>
+          <w:b/>
+          <w:bCs/>
+        </w:rPr>
+        <w:sym w:font="Wingdings" w:char="F0E0"/>
+      </w:r>
+      <w:r>
+        <w:rPr>
+          <w:b/>
+          <w:bCs/>
+        </w:rPr>
+        <w:t xml:space="preserve"> SERVICE 3</w:t>
+      </w:r>
+    </w:p>
+    <w:p>
+      <w:pPr>
+        <w:ind w:left="720" w:firstLine="720"/>
+        <w:rPr>
+          <w:b/>
+          <w:bCs/>
+        </w:rPr>
+      </w:pPr>
+      <w:r>
+        <w:rPr>
+          <w:b/>
+          <w:bCs/>
+        </w:rPr>
+        <w:tab/>
+      </w:r>
+      <w:r>
+        <w:rPr>
+          <w:b/>
+          <w:bCs/>
+        </w:rPr>
+        <w:tab/>
+      </w:r>
+      <w:r>
+        <w:rPr>
+          <w:b/>
+          <w:bCs/>
+        </w:rPr>
+        <w:tab/>
+      </w:r>
+      <w:r>
+        <w:rPr>
+          <w:b/>
+          <w:bCs/>
+        </w:rPr>
+        <w:tab/>
+      </w:r>
+      <w:r>
+        <w:rPr>
+          <w:b/>
+          <w:bCs/>
+        </w:rPr>
+        <w:tab/>
+        <w:t xml:space="preserve">    </w:t>
+      </w:r>
+      <w:r>
+        <w:rPr>
+          <w:b/>
+          <w:bCs/>
+        </w:rPr>
+        <w:sym w:font="Wingdings" w:char="F0E0"/>
+      </w:r>
+      <w:r>
+        <w:rPr>
+          <w:b/>
+          <w:bCs/>
+        </w:rPr>
+        <w:t xml:space="preserve"> SERVICE 4</w:t>
+      </w:r>
+    </w:p>
+    <w:p>
+      <w:r>
+        <w:rPr>
+          <w:b/>
+          <w:bCs/>
+        </w:rPr>
+        <w:tab/>
+      </w:r>
+      <w:r>
+        <w:rPr>
+          <w:u w:val="single"/>
+        </w:rPr>
+        <w:t>Note:</w:t>
+      </w:r>
+      <w:r>
+        <w:t xml:space="preserve"> Once the communication patterns are implemented. It cannot be modifiable.</w:t>
+      </w:r>
+    </w:p>
+    <w:p/>
+    <w:p>
+      <w:pPr>
+        <w:rPr>
+          <w:b/>
+          <w:bCs/>
+        </w:rPr>
+      </w:pPr>
+      <w:r>
+        <w:rPr>
+          <w:b/>
+          <w:bCs/>
+        </w:rPr>
+        <w:t>SELECTING THE TECHNOLOGY STACK:</w:t>
+      </w:r>
+    </w:p>
+    <w:p>
+      <w:r>
+        <w:tab/>
+        <w:t xml:space="preserve">In </w:t>
+      </w:r>
+      <w:r>
+        <w:rPr>
+          <w:i/>
+          <w:iCs/>
+        </w:rPr>
+        <w:t xml:space="preserve">MONOLITH, </w:t>
+      </w:r>
+      <w:r>
+        <w:t>this process is one which has high weightage.</w:t>
+      </w:r>
+      <w:r>
+        <w:t xml:space="preserve"> Because, whole application is going to developed using the SINGLE PLATFORM/ LANGUAGE.</w:t>
+      </w:r>
+    </w:p>
+    <w:p>
+      <w:r>
+        <w:tab/>
+        <w:t xml:space="preserve">But, in </w:t>
+      </w:r>
+      <w:r>
+        <w:rPr>
+          <w:i/>
+          <w:iCs/>
+        </w:rPr>
+        <w:t>MICROSERVICES</w:t>
+      </w:r>
+      <w:r>
+        <w:rPr>
+          <w:i/>
+          <w:iCs/>
+        </w:rPr>
+        <w:t xml:space="preserve"> </w:t>
+      </w:r>
+      <w:r>
+        <w:t>we can choose the technology stack based on the requirements.</w:t>
+      </w:r>
+    </w:p>
+    <w:p>
+      <w:r>
+        <w:tab/>
+        <w:t>We should consider the below things to select the technology stack:</w:t>
+      </w:r>
+    </w:p>
+    <w:p>
+      <w:pPr>
+        <w:pStyle w:val="ListParagraph"/>
+        <w:numPr>
+          <w:ilvl w:val="0"/>
+          <w:numId w:val="4"/>
+        </w:numPr>
+      </w:pPr>
+      <w:r>
+        <w:t>Development Platform</w:t>
+      </w:r>
+    </w:p>
+    <w:p>
+      <w:pPr>
+        <w:pStyle w:val="ListParagraph"/>
+        <w:numPr>
+          <w:ilvl w:val="0"/>
+          <w:numId w:val="4"/>
+        </w:numPr>
+      </w:pPr>
+      <w:r>
+        <w:t>Data Store</w:t>
+      </w:r>
+    </w:p>
+    <w:p>
+      <w:pPr>
+        <w:ind w:left="720"/>
+        <w:rPr>
+          <w:i/>
+          <w:iCs/>
+        </w:rPr>
+      </w:pPr>
+      <w:r>
+        <w:rPr>
+          <w:i/>
+          <w:iCs/>
+        </w:rPr>
+        <w:t>Development Platform:</w:t>
+      </w:r>
+    </w:p>
+    <w:p>
+      <w:pPr>
+        <w:ind w:left="720"/>
+        <w:rPr>
+          <w:i/>
+          <w:iCs/>
+        </w:rPr>
+      </w:pPr>
+    </w:p>
+    <w:p>
+      <w:pPr>
+        <w:ind w:left="720"/>
+        <w:rPr>
+          <w:i/>
+          <w:iCs/>
+        </w:rPr>
+      </w:pPr>
+      <w:r>
+        <w:rPr>
+          <w:i/>
+          <w:iCs/>
+        </w:rPr>
+        <w:t>Data Store:</w:t>
+      </w:r>
+    </w:p>
+    <w:p>
+      <w:r>
+        <w:tab/>
+      </w:r>
+      <w:r>
+        <w:tab/>
+      </w:r>
+      <w:r>
+        <w:t>Relational DB:</w:t>
+      </w:r>
+    </w:p>
+    <w:p>
+      <w:r>
+        <w:tab/>
+      </w:r>
+      <w:r>
+        <w:tab/>
+      </w:r>
+      <w:r>
+        <w:tab/>
+        <w:t>For Structural data storage &amp; for complex querying.</w:t>
+      </w:r>
+    </w:p>
+    <w:p>
+      <w:pPr>
+        <w:rPr>
+          <w:b/>
+          <w:bCs/>
+        </w:rPr>
+      </w:pPr>
+      <w:r>
+        <w:tab/>
+      </w:r>
+      <w:r>
+        <w:tab/>
+      </w:r>
+      <w:r>
+        <w:tab/>
+        <w:t xml:space="preserve">Popular DBs: </w:t>
+      </w:r>
+      <w:r>
+        <w:rPr>
+          <w:b/>
+          <w:bCs/>
+        </w:rPr>
+        <w:t>SQL Server, MySQL, PostgreSQL</w:t>
+      </w:r>
+    </w:p>
+    <w:p>
+      <w:r>
+        <w:tab/>
+      </w:r>
+      <w:r>
+        <w:tab/>
+        <w:t>No SQL DB:</w:t>
+      </w:r>
+    </w:p>
+    <w:p>
+      <w:r>
+        <w:tab/>
+      </w:r>
+      <w:r>
+        <w:tab/>
+      </w:r>
+      <w:r>
+        <w:tab/>
+      </w:r>
+      <w:r>
+        <w:t>For large amount of data &amp; without having any complex querying process.</w:t>
+      </w:r>
+    </w:p>
+    <w:p>
+      <w:r>
+        <w:tab/>
+      </w:r>
+      <w:r>
+        <w:tab/>
+      </w:r>
+      <w:r>
+        <w:tab/>
+        <w:t>Popular DBs:</w:t>
+      </w:r>
+      <w:r>
+        <w:t xml:space="preserve"> </w:t>
+      </w:r>
+      <w:r>
+        <w:rPr>
+          <w:b/>
+          <w:bCs/>
+        </w:rPr>
+        <w:t xml:space="preserve">MongoDB, </w:t>
+      </w:r>
+      <w:r>
+        <w:rPr>
+          <w:b/>
+          <w:bCs/>
+        </w:rPr>
+        <w:t xml:space="preserve">Amazon Dynamo DB, Couchbase, Azure Cosmos DB </w:t>
+      </w:r>
+      <w:r>
+        <w:t xml:space="preserve"> </w:t>
+      </w:r>
+    </w:p>
+    <w:p>
+      <w:r>
+        <w:lastRenderedPageBreak/>
+        <w:tab/>
+      </w:r>
+      <w:r>
+        <w:tab/>
+        <w:t>Cache</w:t>
+      </w:r>
+      <w:r>
+        <w:t>:</w:t>
+      </w:r>
+    </w:p>
+    <w:p>
+      <w:r>
+        <w:tab/>
+      </w:r>
+      <w:r>
+        <w:tab/>
+      </w:r>
+      <w:r>
+        <w:tab/>
+        <w:t>For frequently accessing data &amp; the data will not change frequently like country names.</w:t>
+      </w:r>
+    </w:p>
+    <w:p>
+      <w:pPr>
+        <w:rPr>
+          <w:b/>
+          <w:bCs/>
+        </w:rPr>
+      </w:pPr>
+      <w:r>
+        <w:tab/>
+      </w:r>
+      <w:r>
+        <w:tab/>
+      </w:r>
+      <w:r>
+        <w:tab/>
+        <w:t xml:space="preserve">Most Popular: </w:t>
+      </w:r>
+      <w:r>
+        <w:rPr>
+          <w:b/>
+          <w:bCs/>
+        </w:rPr>
+        <w:t>Redis</w:t>
+      </w:r>
+    </w:p>
+    <w:p>
+      <w:r>
+        <w:tab/>
+      </w:r>
+      <w:r>
+        <w:tab/>
+        <w:t>Object Store</w:t>
+      </w:r>
+      <w:r>
+        <w:t>:</w:t>
+      </w:r>
+    </w:p>
+    <w:p>
+      <w:r>
+        <w:tab/>
+      </w:r>
+      <w:r>
+        <w:tab/>
+      </w:r>
+      <w:r>
+        <w:tab/>
+        <w:t>To store unstructured large data Documents, Images, Files etc.,</w:t>
+      </w:r>
+    </w:p>
+    <w:p>
+      <w:r>
+        <w:tab/>
+      </w:r>
+      <w:r>
+        <w:tab/>
+      </w:r>
+      <w:r>
+        <w:tab/>
+        <w:t>Why not to use the original File System?</w:t>
+      </w:r>
+    </w:p>
+    <w:p>
+      <w:r>
+        <w:tab/>
+      </w:r>
+      <w:r>
+        <w:tab/>
+      </w:r>
+      <w:r>
+        <w:tab/>
+      </w:r>
+      <w:r>
+        <w:tab/>
+        <w:t>Deleting &amp; Modifying the data can be easily done.</w:t>
+      </w:r>
+    </w:p>
+    <w:p>
+      <w:pPr>
+        <w:rPr>
+          <w:b/>
+          <w:bCs/>
+        </w:rPr>
+      </w:pPr>
+      <w:r>
+        <w:tab/>
+      </w:r>
+      <w:r>
+        <w:tab/>
+      </w:r>
+      <w:r>
+        <w:tab/>
+        <w:t xml:space="preserve">Popular Tool: </w:t>
+      </w:r>
+      <w:r>
+        <w:rPr>
+          <w:b/>
+          <w:bCs/>
+        </w:rPr>
+        <w:t xml:space="preserve">Microsoft Azure Blob Storage, Amazon </w:t>
+      </w:r>
+      <w:r>
+        <w:rPr>
+          <w:b/>
+          <w:bCs/>
+        </w:rPr>
+        <w:t>s3</w:t>
+      </w:r>
+    </w:p>
+    <w:p/>
+    <w:p>
+      <w:pPr>
+        <w:rPr>
+          <w:b/>
+          <w:bCs/>
+        </w:rPr>
+      </w:pPr>
+      <w:r>
+        <w:rPr>
+          <w:b/>
+          <w:bCs/>
+        </w:rPr>
+        <w:t>DESIGN THE ARCHITECTURE:</w:t>
+      </w:r>
+    </w:p>
+    <w:p>
+      <w:r>
+        <w:rPr>
+          <w:b/>
+          <w:bCs/>
+        </w:rPr>
+        <w:tab/>
+      </w:r>
+      <w:r>
+        <w:t>Layer based architecture is needed to achieve the MODULAR application:</w:t>
+      </w:r>
+    </w:p>
+    <w:p>
+      <w:r>
+        <w:tab/>
+      </w:r>
+      <w:r>
+        <w:tab/>
+        <w:t>UI (User Interface) / SI (Service Interface) Layers.</w:t>
+      </w:r>
+    </w:p>
+    <w:p>
+      <w:r>
+        <w:tab/>
+      </w:r>
+      <w:r>
+        <w:tab/>
+        <w:t>Business Logic Layer</w:t>
+      </w:r>
+    </w:p>
+    <w:p>
+      <w:r>
+        <w:tab/>
+      </w:r>
+      <w:r>
+        <w:tab/>
+        <w:t>DAL (Data Access Layer)</w:t>
+      </w:r>
+    </w:p>
+    <w:tbl>
+      <w:tblPr>
+        <w:tblStyle w:val="TableGrid"/>
+        <w:tblpPr w:leftFromText="180" w:rightFromText="180" w:vertAnchor="text" w:horzAnchor="page" w:tblpX="3721" w:tblpY="344"/>
+        <w:tblW w:w="0" w:type="auto"/>
+        <w:tblLook w:val="04A0" w:firstRow="1" w:lastRow="0" w:firstColumn="1" w:lastColumn="0" w:noHBand="0" w:noVBand="1"/>
+      </w:tblPr>
+      <w:tblGrid>
+        <w:gridCol w:w="3256"/>
+      </w:tblGrid>
+      <w:tr>
+        <w:trPr>
+          <w:trHeight w:val="557"/>
+        </w:trPr>
+        <w:tc>
+          <w:tcPr>
+            <w:tcW w:w="3256" w:type="dxa"/>
+          </w:tcPr>
+          <w:p>
+            <w:r>
+              <w:t xml:space="preserve">               </w:t>
+            </w:r>
+          </w:p>
+          <w:p>
+            <w:r>
+              <w:t xml:space="preserve">                   UI / SI Layer</w:t>
+            </w:r>
+          </w:p>
+        </w:tc>
+      </w:tr>
+      <w:tr>
+        <w:trPr>
+          <w:trHeight w:val="559"/>
+        </w:trPr>
+        <w:tc>
+          <w:tcPr>
+            <w:tcW w:w="3256" w:type="dxa"/>
+          </w:tcPr>
+          <w:p>
+            <w:r>
+              <w:t xml:space="preserve">  </w:t>
+            </w:r>
+          </w:p>
+          <w:p>
+            <w:r>
+              <w:t xml:space="preserve">           Business Logic Layer</w:t>
+            </w:r>
+          </w:p>
+        </w:tc>
+      </w:tr>
+      <w:tr>
+        <w:trPr>
+          <w:trHeight w:val="552"/>
+        </w:trPr>
+        <w:tc>
+          <w:tcPr>
+            <w:tcW w:w="3256" w:type="dxa"/>
+          </w:tcPr>
+          <w:p/>
+          <w:p>
+            <w:r>
+              <w:t xml:space="preserve">             Data Access Layer</w:t>
+            </w:r>
+          </w:p>
+        </w:tc>
+      </w:tr>
+    </w:tbl>
+    <w:p>
+      <w:r>
+        <w:tab/>
+      </w:r>
+      <w:r>
+        <w:tab/>
+      </w:r>
+    </w:p>
+    <w:p/>
+    <w:p/>
+    <w:p/>
+    <w:p/>
+    <w:p>
+      <w:pPr>
+        <w:tabs>
+          <w:tab w:val="left" w:pos="1570"/>
+        </w:tabs>
+      </w:pPr>
+      <w:r>
+        <w:t xml:space="preserve">                             We should not skip the Business logic</w:t>
+      </w:r>
+    </w:p>
+    <w:p>
+      <w:pPr>
+        <w:tabs>
+          <w:tab w:val="left" w:pos="1570"/>
+        </w:tabs>
+      </w:pPr>
+      <w:r>
+        <w:t xml:space="preserve">                             We should not reverse the process</w:t>
+      </w:r>
+      <w:r>
+        <w:t>. i.e. Data Access Layer must not the Business Logic Layer</w:t>
       </w:r>
     </w:p>
     <w:sectPr>
@@ -2670,7 +4217,7 @@
         <v:path o:extrusionok="f" gradientshapeok="t" o:connecttype="rect"/>
         <o:lock v:ext="edit" aspectratio="t"/>
       </v:shapetype>
-      <v:shape id="_x0000_i1145" type="#_x0000_t75" style="width:11.5pt;height:11.5pt" o:bullet="t">
+      <v:shape id="_x0000_i1241" type="#_x0000_t75" style="width:11.5pt;height:11.5pt" o:bullet="t">
         <v:imagedata r:id="rId1" o:title="mso6223"/>
       </v:shape>
     </w:pict>
@@ -2678,16 +4225,13 @@
   <w:abstractNum w:abstractNumId="0" w15:restartNumberingAfterBreak="0">
     <w:nsid w:val="0A021BD4"/>
     <w:multiLevelType w:val="hybridMultilevel"/>
-    <w:tmpl w:val="A580C388"/>
+    <w:tmpl w:val="4DB45E86"/>
     <w:lvl w:ilvl="0" w:tplc="40090007">
       <w:start w:val="1"/>
       <w:numFmt w:val="bullet"/>
       <w:lvlText w:val=""/>
       <w:lvlPicBulletId w:val="0"/>
       <w:lvlJc w:val="left"/>
-      <w:pPr>
-        <w:ind w:left="2880" w:hanging="360"/>
-      </w:pPr>
       <w:rPr>
         <w:rFonts w:ascii="Symbol" w:hAnsi="Symbol" w:hint="default"/>
       </w:rPr>
@@ -2790,16 +4334,16 @@
     </w:lvl>
   </w:abstractNum>
   <w:abstractNum w:abstractNumId="1" w15:restartNumberingAfterBreak="0">
-    <w:nsid w:val="2D0D0FAF"/>
+    <w:nsid w:val="0D4129C7"/>
     <w:multiLevelType w:val="hybridMultilevel"/>
-    <w:tmpl w:val="DF4041F6"/>
-    <w:lvl w:ilvl="0" w:tplc="FFD098DC">
+    <w:tmpl w:val="1872480A"/>
+    <w:lvl w:ilvl="0" w:tplc="79D8C6A4">
       <w:start w:val="1"/>
       <w:numFmt w:val="decimal"/>
       <w:lvlText w:val="%1."/>
       <w:lvlJc w:val="left"/>
       <w:pPr>
-        <w:ind w:left="1800" w:hanging="360"/>
+        <w:ind w:left="2520" w:hanging="360"/>
       </w:pPr>
       <w:rPr>
         <w:rFonts w:hint="default"/>
@@ -2811,7 +4355,7 @@
       <w:lvlText w:val="%2."/>
       <w:lvlJc w:val="left"/>
       <w:pPr>
-        <w:ind w:left="2520" w:hanging="360"/>
+        <w:ind w:left="3240" w:hanging="360"/>
       </w:pPr>
     </w:lvl>
     <w:lvl w:ilvl="2" w:tplc="4009001B" w:tentative="1">
@@ -2820,7 +4364,7 @@
       <w:lvlText w:val="%3."/>
       <w:lvlJc w:val="right"/>
       <w:pPr>
-        <w:ind w:left="3240" w:hanging="180"/>
+        <w:ind w:left="3960" w:hanging="180"/>
       </w:pPr>
     </w:lvl>
     <w:lvl w:ilvl="3" w:tplc="4009000F" w:tentative="1">
@@ -2829,7 +4373,7 @@
       <w:lvlText w:val="%4."/>
       <w:lvlJc w:val="left"/>
       <w:pPr>
-        <w:ind w:left="3960" w:hanging="360"/>
+        <w:ind w:left="4680" w:hanging="360"/>
       </w:pPr>
     </w:lvl>
     <w:lvl w:ilvl="4" w:tplc="40090019" w:tentative="1">
@@ -2838,7 +4382,7 @@
       <w:lvlText w:val="%5."/>
       <w:lvlJc w:val="left"/>
       <w:pPr>
-        <w:ind w:left="4680" w:hanging="360"/>
+        <w:ind w:left="5400" w:hanging="360"/>
       </w:pPr>
     </w:lvl>
     <w:lvl w:ilvl="5" w:tplc="4009001B" w:tentative="1">
@@ -2847,7 +4391,7 @@
       <w:lvlText w:val="%6."/>
       <w:lvlJc w:val="right"/>
       <w:pPr>
-        <w:ind w:left="5400" w:hanging="180"/>
+        <w:ind w:left="6120" w:hanging="180"/>
       </w:pPr>
     </w:lvl>
     <w:lvl w:ilvl="6" w:tplc="4009000F" w:tentative="1">
@@ -2856,7 +4400,7 @@
       <w:lvlText w:val="%7."/>
       <w:lvlJc w:val="left"/>
       <w:pPr>
-        <w:ind w:left="6120" w:hanging="360"/>
+        <w:ind w:left="6840" w:hanging="360"/>
       </w:pPr>
     </w:lvl>
     <w:lvl w:ilvl="7" w:tplc="40090019" w:tentative="1">
@@ -2865,7 +4409,7 @@
       <w:lvlText w:val="%8."/>
       <w:lvlJc w:val="left"/>
       <w:pPr>
-        <w:ind w:left="6840" w:hanging="360"/>
+        <w:ind w:left="7560" w:hanging="360"/>
       </w:pPr>
     </w:lvl>
     <w:lvl w:ilvl="8" w:tplc="4009001B" w:tentative="1">
@@ -2874,15 +4418,199 @@
       <w:lvlText w:val="%9."/>
       <w:lvlJc w:val="right"/>
       <w:pPr>
+        <w:ind w:left="8280" w:hanging="180"/>
+      </w:pPr>
+    </w:lvl>
+  </w:abstractNum>
+  <w:abstractNum w:abstractNumId="2" w15:restartNumberingAfterBreak="0">
+    <w:nsid w:val="2D0D0FAF"/>
+    <w:multiLevelType w:val="hybridMultilevel"/>
+    <w:tmpl w:val="DF4041F6"/>
+    <w:lvl w:ilvl="0" w:tplc="FFD098DC">
+      <w:start w:val="1"/>
+      <w:numFmt w:val="decimal"/>
+      <w:lvlText w:val="%1."/>
+      <w:lvlJc w:val="left"/>
+      <w:pPr>
+        <w:ind w:left="1800" w:hanging="360"/>
+      </w:pPr>
+      <w:rPr>
+        <w:rFonts w:hint="default"/>
+      </w:rPr>
+    </w:lvl>
+    <w:lvl w:ilvl="1" w:tplc="40090019" w:tentative="1">
+      <w:start w:val="1"/>
+      <w:numFmt w:val="lowerLetter"/>
+      <w:lvlText w:val="%2."/>
+      <w:lvlJc w:val="left"/>
+      <w:pPr>
+        <w:ind w:left="2520" w:hanging="360"/>
+      </w:pPr>
+    </w:lvl>
+    <w:lvl w:ilvl="2" w:tplc="4009001B" w:tentative="1">
+      <w:start w:val="1"/>
+      <w:numFmt w:val="lowerRoman"/>
+      <w:lvlText w:val="%3."/>
+      <w:lvlJc w:val="right"/>
+      <w:pPr>
+        <w:ind w:left="3240" w:hanging="180"/>
+      </w:pPr>
+    </w:lvl>
+    <w:lvl w:ilvl="3" w:tplc="4009000F" w:tentative="1">
+      <w:start w:val="1"/>
+      <w:numFmt w:val="decimal"/>
+      <w:lvlText w:val="%4."/>
+      <w:lvlJc w:val="left"/>
+      <w:pPr>
+        <w:ind w:left="3960" w:hanging="360"/>
+      </w:pPr>
+    </w:lvl>
+    <w:lvl w:ilvl="4" w:tplc="40090019" w:tentative="1">
+      <w:start w:val="1"/>
+      <w:numFmt w:val="lowerLetter"/>
+      <w:lvlText w:val="%5."/>
+      <w:lvlJc w:val="left"/>
+      <w:pPr>
+        <w:ind w:left="4680" w:hanging="360"/>
+      </w:pPr>
+    </w:lvl>
+    <w:lvl w:ilvl="5" w:tplc="4009001B" w:tentative="1">
+      <w:start w:val="1"/>
+      <w:numFmt w:val="lowerRoman"/>
+      <w:lvlText w:val="%6."/>
+      <w:lvlJc w:val="right"/>
+      <w:pPr>
+        <w:ind w:left="5400" w:hanging="180"/>
+      </w:pPr>
+    </w:lvl>
+    <w:lvl w:ilvl="6" w:tplc="4009000F" w:tentative="1">
+      <w:start w:val="1"/>
+      <w:numFmt w:val="decimal"/>
+      <w:lvlText w:val="%7."/>
+      <w:lvlJc w:val="left"/>
+      <w:pPr>
+        <w:ind w:left="6120" w:hanging="360"/>
+      </w:pPr>
+    </w:lvl>
+    <w:lvl w:ilvl="7" w:tplc="40090019" w:tentative="1">
+      <w:start w:val="1"/>
+      <w:numFmt w:val="lowerLetter"/>
+      <w:lvlText w:val="%8."/>
+      <w:lvlJc w:val="left"/>
+      <w:pPr>
+        <w:ind w:left="6840" w:hanging="360"/>
+      </w:pPr>
+    </w:lvl>
+    <w:lvl w:ilvl="8" w:tplc="4009001B" w:tentative="1">
+      <w:start w:val="1"/>
+      <w:numFmt w:val="lowerRoman"/>
+      <w:lvlText w:val="%9."/>
+      <w:lvlJc w:val="right"/>
+      <w:pPr>
+        <w:ind w:left="7560" w:hanging="180"/>
+      </w:pPr>
+    </w:lvl>
+  </w:abstractNum>
+  <w:abstractNum w:abstractNumId="3" w15:restartNumberingAfterBreak="0">
+    <w:nsid w:val="46881832"/>
+    <w:multiLevelType w:val="hybridMultilevel"/>
+    <w:tmpl w:val="2D823DE4"/>
+    <w:lvl w:ilvl="0" w:tplc="1A464248">
+      <w:start w:val="1"/>
+      <w:numFmt w:val="decimal"/>
+      <w:lvlText w:val="%1."/>
+      <w:lvlJc w:val="left"/>
+      <w:pPr>
+        <w:ind w:left="1800" w:hanging="360"/>
+      </w:pPr>
+      <w:rPr>
+        <w:rFonts w:hint="default"/>
+      </w:rPr>
+    </w:lvl>
+    <w:lvl w:ilvl="1" w:tplc="40090019" w:tentative="1">
+      <w:start w:val="1"/>
+      <w:numFmt w:val="lowerLetter"/>
+      <w:lvlText w:val="%2."/>
+      <w:lvlJc w:val="left"/>
+      <w:pPr>
+        <w:ind w:left="2520" w:hanging="360"/>
+      </w:pPr>
+    </w:lvl>
+    <w:lvl w:ilvl="2" w:tplc="4009001B" w:tentative="1">
+      <w:start w:val="1"/>
+      <w:numFmt w:val="lowerRoman"/>
+      <w:lvlText w:val="%3."/>
+      <w:lvlJc w:val="right"/>
+      <w:pPr>
+        <w:ind w:left="3240" w:hanging="180"/>
+      </w:pPr>
+    </w:lvl>
+    <w:lvl w:ilvl="3" w:tplc="4009000F" w:tentative="1">
+      <w:start w:val="1"/>
+      <w:numFmt w:val="decimal"/>
+      <w:lvlText w:val="%4."/>
+      <w:lvlJc w:val="left"/>
+      <w:pPr>
+        <w:ind w:left="3960" w:hanging="360"/>
+      </w:pPr>
+    </w:lvl>
+    <w:lvl w:ilvl="4" w:tplc="40090019" w:tentative="1">
+      <w:start w:val="1"/>
+      <w:numFmt w:val="lowerLetter"/>
+      <w:lvlText w:val="%5."/>
+      <w:lvlJc w:val="left"/>
+      <w:pPr>
+        <w:ind w:left="4680" w:hanging="360"/>
+      </w:pPr>
+    </w:lvl>
+    <w:lvl w:ilvl="5" w:tplc="4009001B" w:tentative="1">
+      <w:start w:val="1"/>
+      <w:numFmt w:val="lowerRoman"/>
+      <w:lvlText w:val="%6."/>
+      <w:lvlJc w:val="right"/>
+      <w:pPr>
+        <w:ind w:left="5400" w:hanging="180"/>
+      </w:pPr>
+    </w:lvl>
+    <w:lvl w:ilvl="6" w:tplc="4009000F" w:tentative="1">
+      <w:start w:val="1"/>
+      <w:numFmt w:val="decimal"/>
+      <w:lvlText w:val="%7."/>
+      <w:lvlJc w:val="left"/>
+      <w:pPr>
+        <w:ind w:left="6120" w:hanging="360"/>
+      </w:pPr>
+    </w:lvl>
+    <w:lvl w:ilvl="7" w:tplc="40090019" w:tentative="1">
+      <w:start w:val="1"/>
+      <w:numFmt w:val="lowerLetter"/>
+      <w:lvlText w:val="%8."/>
+      <w:lvlJc w:val="left"/>
+      <w:pPr>
+        <w:ind w:left="6840" w:hanging="360"/>
+      </w:pPr>
+    </w:lvl>
+    <w:lvl w:ilvl="8" w:tplc="4009001B" w:tentative="1">
+      <w:start w:val="1"/>
+      <w:numFmt w:val="lowerRoman"/>
+      <w:lvlText w:val="%9."/>
+      <w:lvlJc w:val="right"/>
+      <w:pPr>
         <w:ind w:left="7560" w:hanging="180"/>
       </w:pPr>
     </w:lvl>
   </w:abstractNum>
   <w:num w:numId="1">
-    <w:abstractNumId w:val="1"/>
+    <w:abstractNumId w:val="2"/>
   </w:num>
   <w:num w:numId="2">
     <w:abstractNumId w:val="0"/>
+  </w:num>
+  <w:num w:numId="3">
+    <w:abstractNumId w:val="1"/>
+  </w:num>
+  <w:num w:numId="4">
+    <w:abstractNumId w:val="3"/>
   </w:num>
 </w:numbering>
 </file>
@@ -3324,6 +5052,25 @@
       <w:contextualSpacing/>
     </w:pPr>
   </w:style>
+  <w:style w:type="table" w:styleId="TableGrid">
+    <w:name w:val="Table Grid"/>
+    <w:basedOn w:val="TableNormal"/>
+    <w:uiPriority w:val="39"/>
+    <w:rsid w:val="00833BF8"/>
+    <w:pPr>
+      <w:spacing w:after="0" w:line="240" w:lineRule="auto"/>
+    </w:pPr>
+    <w:tblPr>
+      <w:tblBorders>
+        <w:top w:val="single" w:sz="4" w:space="0" w:color="auto"/>
+        <w:left w:val="single" w:sz="4" w:space="0" w:color="auto"/>
+        <w:bottom w:val="single" w:sz="4" w:space="0" w:color="auto"/>
+        <w:right w:val="single" w:sz="4" w:space="0" w:color="auto"/>
+        <w:insideH w:val="single" w:sz="4" w:space="0" w:color="auto"/>
+        <w:insideV w:val="single" w:sz="4" w:space="0" w:color="auto"/>
+      </w:tblBorders>
+    </w:tblPr>
+  </w:style>
 </w:styles>
 </file>
 

</xml_diff>

<commit_message>
Till Section - 7
</commit_message>
<xml_diff>
--- a/notes.docx
+++ b/notes.docx
@@ -46,10 +46,7 @@
         <w:tab/>
       </w:r>
       <w:r>
-        <w:t>2</w:t>
-      </w:r>
-      <w:r>
-        <w:t xml:space="preserve">.  </w:t>
+        <w:t xml:space="preserve">2.  </w:t>
       </w:r>
       <w:hyperlink w:anchor="HistoryOfMicroservices" w:history="1">
         <w:r>
@@ -63,12 +60,7 @@
     <w:p>
       <w:r>
         <w:tab/>
-      </w:r>
-      <w:r>
-        <w:t>3</w:t>
-      </w:r>
-      <w:r>
-        <w:t xml:space="preserve">.  </w:t>
+        <w:t xml:space="preserve">3.  </w:t>
       </w:r>
       <w:hyperlink w:anchor="ProblemWithMonolithAndSOA" w:history="1">
         <w:r>
@@ -82,12 +74,7 @@
     <w:p>
       <w:r>
         <w:tab/>
-      </w:r>
-      <w:r>
-        <w:t>4</w:t>
-      </w:r>
-      <w:r>
-        <w:t xml:space="preserve">.  </w:t>
+        <w:t xml:space="preserve">4.  </w:t>
       </w:r>
       <w:hyperlink w:anchor="MicroservicesArchitecture" w:history="1">
         <w:r>
@@ -101,12 +88,7 @@
     <w:p>
       <w:r>
         <w:tab/>
-      </w:r>
-      <w:r>
-        <w:t>5</w:t>
-      </w:r>
-      <w:r>
-        <w:t xml:space="preserve">.  </w:t>
+        <w:t xml:space="preserve">5.  </w:t>
       </w:r>
       <w:hyperlink w:anchor="ProblemsSolvedByMicroservices" w:history="1">
         <w:r>
@@ -120,12 +102,7 @@
     <w:p>
       <w:r>
         <w:tab/>
-      </w:r>
-      <w:r>
-        <w:t>6</w:t>
-      </w:r>
-      <w:r>
-        <w:t xml:space="preserve">.  </w:t>
+        <w:t xml:space="preserve">6.  </w:t>
       </w:r>
       <w:hyperlink w:anchor="DesignMicroServices" w:history="1">
         <w:r>
@@ -139,12 +116,7 @@
     <w:p>
       <w:r>
         <w:tab/>
-      </w:r>
-      <w:r>
-        <w:t>7</w:t>
-      </w:r>
-      <w:r>
-        <w:t xml:space="preserve">.  </w:t>
+        <w:t xml:space="preserve">7.  </w:t>
       </w:r>
       <w:hyperlink w:anchor="DeployMicroservices" w:history="1">
         <w:r>
@@ -158,12 +130,7 @@
     <w:p>
       <w:r>
         <w:tab/>
-      </w:r>
-      <w:r>
-        <w:t>8</w:t>
-      </w:r>
-      <w:r>
-        <w:t xml:space="preserve">.  </w:t>
+        <w:t xml:space="preserve">8.  </w:t>
       </w:r>
       <w:hyperlink w:anchor="TestingMicroservices" w:history="1">
         <w:r>
@@ -177,12 +144,7 @@
     <w:p>
       <w:r>
         <w:tab/>
-      </w:r>
-      <w:r>
-        <w:t>9</w:t>
-      </w:r>
-      <w:r>
-        <w:t xml:space="preserve">.  </w:t>
+        <w:t xml:space="preserve">9.  </w:t>
       </w:r>
       <w:hyperlink w:anchor="ServiceMesh" w:history="1">
         <w:r>
@@ -196,12 +158,7 @@
     <w:p>
       <w:r>
         <w:tab/>
-      </w:r>
-      <w:r>
-        <w:t>10</w:t>
-      </w:r>
-      <w:r>
-        <w:t xml:space="preserve">.  </w:t>
+        <w:t xml:space="preserve">10.  </w:t>
       </w:r>
       <w:hyperlink w:anchor="LoggingAndMonitoring" w:history="1">
         <w:r>
@@ -215,13 +172,7 @@
     <w:p>
       <w:r>
         <w:tab/>
-        <w:t>1</w:t>
-      </w:r>
-      <w:r>
-        <w:t>1</w:t>
-      </w:r>
-      <w:r>
-        <w:t xml:space="preserve">. </w:t>
+        <w:t xml:space="preserve">11. </w:t>
       </w:r>
       <w:hyperlink w:anchor="WhenWeShouldnotUseMicroServices" w:history="1">
         <w:r>
@@ -235,13 +186,7 @@
     <w:p>
       <w:r>
         <w:tab/>
-        <w:t>1</w:t>
-      </w:r>
-      <w:r>
-        <w:t>2</w:t>
-      </w:r>
-      <w:r>
-        <w:t xml:space="preserve">. </w:t>
+        <w:t xml:space="preserve">12. </w:t>
       </w:r>
       <w:hyperlink w:anchor="MicroservicesAndOrganisation" w:history="1">
         <w:r>
@@ -255,13 +200,7 @@
     <w:p>
       <w:r>
         <w:tab/>
-        <w:t>1</w:t>
-      </w:r>
-      <w:r>
-        <w:t>3</w:t>
-      </w:r>
-      <w:r>
-        <w:t xml:space="preserve">. </w:t>
+        <w:t xml:space="preserve">13. </w:t>
       </w:r>
       <w:hyperlink w:anchor="AntiPatternCommonMistakes" w:history="1">
         <w:r>
@@ -275,13 +214,7 @@
     <w:p>
       <w:r>
         <w:tab/>
-        <w:t>1</w:t>
-      </w:r>
-      <w:r>
-        <w:t>4</w:t>
-      </w:r>
-      <w:r>
-        <w:t xml:space="preserve">. </w:t>
+        <w:t xml:space="preserve">14. </w:t>
       </w:r>
       <w:hyperlink w:anchor="BreakingMonolithToMicroservices" w:history="1">
         <w:r>
@@ -295,13 +228,7 @@
     <w:p>
       <w:r>
         <w:tab/>
-        <w:t>1</w:t>
-      </w:r>
-      <w:r>
-        <w:t>5</w:t>
-      </w:r>
-      <w:r>
-        <w:t xml:space="preserve">. </w:t>
+        <w:t xml:space="preserve">15. </w:t>
       </w:r>
       <w:hyperlink w:anchor="CaseStudy" w:history="1">
         <w:r>
@@ -315,13 +242,7 @@
     <w:p>
       <w:r>
         <w:tab/>
-        <w:t>1</w:t>
-      </w:r>
-      <w:r>
-        <w:t>6</w:t>
-      </w:r>
-      <w:r>
-        <w:t xml:space="preserve">. </w:t>
+        <w:t xml:space="preserve">16. </w:t>
       </w:r>
       <w:hyperlink w:anchor="Conclusions" w:history="1">
         <w:r>
@@ -4638,14 +4559,17 @@
         </w:rPr>
         <w:t>DEPLOYMENT OF MICROSERVICES:</w:t>
       </w:r>
-    </w:p>
-    <w:bookmarkEnd w:id="6"/>
+      <w:bookmarkEnd w:id="6"/>
+    </w:p>
     <w:p>
       <w:pPr>
         <w:tabs>
           <w:tab w:val="left" w:pos="1570"/>
         </w:tabs>
       </w:pPr>
+      <w:r>
+        <w:t xml:space="preserve">        Deployment of an Microservices should be fast and effective.</w:t>
+      </w:r>
     </w:p>
     <w:p>
       <w:pPr>
@@ -4653,13 +4577,104 @@
           <w:tab w:val="left" w:pos="1570"/>
         </w:tabs>
       </w:pPr>
+      <w:r>
+        <w:t xml:space="preserve">        </w:t>
+      </w:r>
+      <w:r>
+        <w:t xml:space="preserve">In case of </w:t>
+      </w:r>
+      <w:r>
+        <w:rPr>
+          <w:i/>
+          <w:iCs/>
+        </w:rPr>
+        <w:t xml:space="preserve">Monolith, </w:t>
+      </w:r>
+      <w:r>
+        <w:t xml:space="preserve">we are going to deploy the single application. But, in case of </w:t>
+      </w:r>
+      <w:r>
+        <w:rPr>
+          <w:i/>
+          <w:iCs/>
+        </w:rPr>
+        <w:t>Microservices</w:t>
+      </w:r>
+      <w:r>
+        <w:rPr>
+          <w:i/>
+          <w:iCs/>
+        </w:rPr>
+        <w:t xml:space="preserve"> </w:t>
+      </w:r>
+      <w:r>
+        <w:t xml:space="preserve">we need to deploy multiple applications </w:t>
+      </w:r>
+      <w:r>
+        <w:rPr>
+          <w:u w:val="single"/>
+        </w:rPr>
+        <w:t>building, testing, deploying</w:t>
+      </w:r>
+      <w:r>
+        <w:t xml:space="preserve"> all the application by manually is very difficult. So, </w:t>
+      </w:r>
+      <w:r>
+        <w:rPr>
+          <w:b/>
+          <w:bCs/>
+        </w:rPr>
+        <w:t xml:space="preserve">Infrastructure Automation(One of the Property of Microservices) </w:t>
+      </w:r>
+      <w:r>
+        <w:t xml:space="preserve">places important role here. </w:t>
+      </w:r>
+      <w:r>
+        <w:rPr>
+          <w:i/>
+          <w:iCs/>
+        </w:rPr>
+        <w:t xml:space="preserve"> </w:t>
+      </w:r>
     </w:p>
     <w:p>
       <w:pPr>
         <w:tabs>
           <w:tab w:val="left" w:pos="1570"/>
         </w:tabs>
-      </w:pPr>
+        <w:rPr>
+          <w:b/>
+          <w:bCs/>
+        </w:rPr>
+      </w:pPr>
+      <w:r>
+        <w:rPr>
+          <w:b/>
+          <w:bCs/>
+        </w:rPr>
+        <w:t xml:space="preserve">       </w:t>
+      </w:r>
+      <w:r>
+        <w:rPr>
+          <w:b/>
+          <w:bCs/>
+        </w:rPr>
+        <w:t xml:space="preserve"> </w:t>
+      </w:r>
+      <w:r>
+        <w:rPr>
+          <w:b/>
+          <w:bCs/>
+        </w:rPr>
+        <w:t>CI/ CD:</w:t>
+      </w:r>
+      <w:r>
+        <w:rPr>
+          <w:b/>
+          <w:bCs/>
+        </w:rPr>
+        <w:t>[Continuous Integration – Continuous Delivery/ Deployment]</w:t>
+      </w:r>
     </w:p>
     <w:p>
       <w:pPr>
@@ -4667,6 +4682,61 @@
           <w:tab w:val="left" w:pos="1570"/>
         </w:tabs>
       </w:pPr>
+      <w:r>
+        <w:rPr>
+          <w:b/>
+          <w:bCs/>
+        </w:rPr>
+        <w:t xml:space="preserve">                 </w:t>
+      </w:r>
+      <w:r>
+        <w:t xml:space="preserve">To do </w:t>
+      </w:r>
+      <w:r>
+        <w:t xml:space="preserve">CI &amp; CD process we need a </w:t>
+      </w:r>
+      <w:r>
+        <w:rPr>
+          <w:b/>
+          <w:bCs/>
+        </w:rPr>
+        <w:t>CI/ CD</w:t>
+      </w:r>
+      <w:r>
+        <w:rPr>
+          <w:b/>
+          <w:bCs/>
+        </w:rPr>
+        <w:t xml:space="preserve"> Engine. </w:t>
+      </w:r>
+      <w:r>
+        <w:t xml:space="preserve">This Engines can be provided by </w:t>
+      </w:r>
+      <w:r>
+        <w:rPr>
+          <w:i/>
+          <w:iCs/>
+          <w:u w:val="single"/>
+        </w:rPr>
+        <w:t>Azure Devops</w:t>
+      </w:r>
+      <w:r>
+        <w:t xml:space="preserve"> or else we can use</w:t>
+      </w:r>
+      <w:r>
+        <w:t xml:space="preserve"> </w:t>
+      </w:r>
+      <w:r>
+        <w:rPr>
+          <w:i/>
+          <w:iCs/>
+          <w:u w:val="single"/>
+        </w:rPr>
+        <w:t>JENKINS</w:t>
+      </w:r>
+      <w:r>
+        <w:t xml:space="preserve"> in place of it.</w:t>
+      </w:r>
     </w:p>
     <w:p>
       <w:pPr>
@@ -4678,26 +4748,40 @@
           <w:bCs/>
         </w:rPr>
       </w:pPr>
-      <w:bookmarkStart w:id="7" w:name="TestingMicroservices"/>
-      <w:r>
-        <w:rPr>
-          <w:b/>
-          <w:bCs/>
-        </w:rPr>
-        <w:t>TESTING THE MICROSERVICES:</w:t>
-      </w:r>
-      <w:bookmarkEnd w:id="7"/>
+      <w:r>
+        <w:lastRenderedPageBreak/>
+        <w:t xml:space="preserve">       </w:t>
+      </w:r>
+      <w:r>
+        <w:rPr>
+          <w:b/>
+          <w:bCs/>
+        </w:rPr>
+        <w:t>Container:</w:t>
+      </w:r>
     </w:p>
     <w:p>
       <w:pPr>
         <w:tabs>
           <w:tab w:val="left" w:pos="1570"/>
         </w:tabs>
-        <w:rPr>
-          <w:b/>
-          <w:bCs/>
-        </w:rPr>
-      </w:pPr>
+      </w:pPr>
+      <w:r>
+        <w:rPr>
+          <w:b/>
+          <w:bCs/>
+        </w:rPr>
+        <w:t xml:space="preserve">            </w:t>
+      </w:r>
+      <w:r>
+        <w:t xml:space="preserve">Deploying the application using a Containers is very efficient </w:t>
+      </w:r>
+      <w:r>
+        <w:t>deployment when compare with deploy using the VMs</w:t>
+      </w:r>
+      <w:r>
+        <w:t>.</w:t>
+      </w:r>
     </w:p>
     <w:p>
       <w:pPr>
@@ -4709,121 +4793,105 @@
           <w:bCs/>
         </w:rPr>
       </w:pPr>
+      <w:r>
+        <w:rPr>
+          <w:b/>
+          <w:bCs/>
+        </w:rPr>
+        <w:t xml:space="preserve">       Docker:</w:t>
+      </w:r>
+      <w:r>
+        <w:rPr>
+          <w:b/>
+          <w:bCs/>
+        </w:rPr>
+        <w:t xml:space="preserve"> (developed in 2013)</w:t>
+      </w:r>
     </w:p>
     <w:p>
       <w:pPr>
         <w:tabs>
           <w:tab w:val="left" w:pos="1570"/>
         </w:tabs>
-        <w:rPr>
-          <w:b/>
-          <w:bCs/>
-        </w:rPr>
-      </w:pPr>
-      <w:bookmarkStart w:id="8" w:name="ServiceMesh"/>
-      <w:r>
-        <w:rPr>
-          <w:b/>
-          <w:bCs/>
-        </w:rPr>
-        <w:lastRenderedPageBreak/>
-        <w:t>SERVICE MESH:</w:t>
-      </w:r>
-    </w:p>
-    <w:bookmarkEnd w:id="8"/>
+      </w:pPr>
+      <w:r>
+        <w:rPr>
+          <w:b/>
+          <w:bCs/>
+        </w:rPr>
+        <w:t xml:space="preserve">             </w:t>
+      </w:r>
+      <w:r>
+        <w:t>Most popular Container based platform to deploy the applications in efficient manner.</w:t>
+      </w:r>
+    </w:p>
     <w:p>
       <w:pPr>
         <w:tabs>
           <w:tab w:val="left" w:pos="1570"/>
         </w:tabs>
-        <w:rPr>
-          <w:b/>
-          <w:bCs/>
-        </w:rPr>
-      </w:pPr>
+      </w:pPr>
+      <w:r>
+        <w:t xml:space="preserve">             Problems arise when using the DOCKER:</w:t>
+      </w:r>
     </w:p>
     <w:p>
       <w:pPr>
         <w:tabs>
           <w:tab w:val="left" w:pos="1570"/>
         </w:tabs>
-        <w:rPr>
-          <w:b/>
-          <w:bCs/>
-        </w:rPr>
-      </w:pPr>
-      <w:bookmarkStart w:id="9" w:name="LoggingAndMonitoring"/>
-      <w:r>
-        <w:rPr>
-          <w:b/>
-          <w:bCs/>
-        </w:rPr>
-        <w:t>LOGGING AND MONITORING:</w:t>
-      </w:r>
-    </w:p>
-    <w:bookmarkEnd w:id="9"/>
+      </w:pPr>
+      <w:r>
+        <w:tab/>
+      </w:r>
+      <w:r>
+        <w:t>Deployment</w:t>
+      </w:r>
+    </w:p>
     <w:p>
       <w:pPr>
         <w:tabs>
           <w:tab w:val="left" w:pos="1570"/>
         </w:tabs>
-        <w:rPr>
-          <w:b/>
-          <w:bCs/>
-        </w:rPr>
-      </w:pPr>
+      </w:pPr>
+      <w:r>
+        <w:tab/>
+        <w:t>Scalability</w:t>
+      </w:r>
     </w:p>
     <w:p>
       <w:pPr>
         <w:tabs>
           <w:tab w:val="left" w:pos="1570"/>
         </w:tabs>
-        <w:rPr>
-          <w:b/>
-          <w:bCs/>
-        </w:rPr>
-      </w:pPr>
-      <w:bookmarkStart w:id="10" w:name="WhenWeShouldnotUseMicroServices"/>
-      <w:r>
-        <w:rPr>
-          <w:b/>
-          <w:bCs/>
-        </w:rPr>
-        <w:t>WHEN WE SHOULDN’T USE MICROSERVICES:</w:t>
-      </w:r>
-    </w:p>
-    <w:bookmarkEnd w:id="10"/>
+      </w:pPr>
+      <w:r>
+        <w:tab/>
+        <w:t>Monitoring</w:t>
+      </w:r>
+    </w:p>
     <w:p>
       <w:pPr>
         <w:tabs>
           <w:tab w:val="left" w:pos="1570"/>
         </w:tabs>
-        <w:rPr>
-          <w:b/>
-          <w:bCs/>
-        </w:rPr>
-      </w:pPr>
+      </w:pPr>
+      <w:r>
+        <w:tab/>
+        <w:t>Routing</w:t>
+      </w:r>
     </w:p>
     <w:p>
       <w:pPr>
         <w:tabs>
           <w:tab w:val="left" w:pos="1570"/>
         </w:tabs>
-        <w:rPr>
-          <w:b/>
-          <w:bCs/>
-        </w:rPr>
-      </w:pPr>
-      <w:bookmarkStart w:id="11" w:name="MicroservicesAndOrganisation"/>
-      <w:r>
-        <w:rPr>
-          <w:b/>
-          <w:bCs/>
-        </w:rPr>
-        <w:t>MICROSERVICES &amp; THE ORGANIZATION:</w:t>
-      </w:r>
-    </w:p>
-    <w:bookmarkEnd w:id="11"/>
+      </w:pPr>
+      <w:r>
+        <w:tab/>
+        <w:t>High-Availability</w:t>
+      </w:r>
+    </w:p>
     <w:p>
       <w:pPr>
         <w:tabs>
@@ -4834,24 +4902,42 @@
           <w:bCs/>
         </w:rPr>
       </w:pPr>
+      <w:r>
+        <w:rPr>
+          <w:b/>
+          <w:bCs/>
+        </w:rPr>
+        <w:t xml:space="preserve">       Kubernetes:</w:t>
+      </w:r>
+      <w:r>
+        <w:rPr>
+          <w:b/>
+          <w:bCs/>
+        </w:rPr>
+        <w:t xml:space="preserve"> (developed by GOOGLE in 2014)</w:t>
+      </w:r>
     </w:p>
     <w:p>
       <w:pPr>
         <w:tabs>
           <w:tab w:val="left" w:pos="1570"/>
         </w:tabs>
-        <w:rPr>
-          <w:b/>
-          <w:bCs/>
-        </w:rPr>
-      </w:pPr>
-      <w:bookmarkStart w:id="12" w:name="AntiPatternCommonMistakes"/>
-      <w:r>
-        <w:rPr>
-          <w:b/>
-          <w:bCs/>
-        </w:rPr>
-        <w:t>ANTI-PATTERNS &amp; COMMON MISTAKES:</w:t>
+      </w:pPr>
+      <w:r>
+        <w:rPr>
+          <w:b/>
+          <w:bCs/>
+        </w:rPr>
+        <w:t xml:space="preserve">             </w:t>
+      </w:r>
+      <w:r>
+        <w:t>To solve all the above listed problems in DOCKER</w:t>
+      </w:r>
+      <w:r>
+        <w:t xml:space="preserve"> we are using Kubernetes</w:t>
+      </w:r>
+      <w:r>
+        <w:t>.</w:t>
       </w:r>
     </w:p>
     <w:p>
@@ -4859,6 +4945,266 @@
         <w:tabs>
           <w:tab w:val="left" w:pos="1570"/>
         </w:tabs>
+      </w:pPr>
+      <w:r>
+        <w:t xml:space="preserve">             For Container Management.</w:t>
+      </w:r>
+    </w:p>
+    <w:p>
+      <w:pPr>
+        <w:tabs>
+          <w:tab w:val="left" w:pos="1570"/>
+        </w:tabs>
+      </w:pPr>
+    </w:p>
+    <w:p>
+      <w:pPr>
+        <w:tabs>
+          <w:tab w:val="left" w:pos="1570"/>
+        </w:tabs>
+        <w:rPr>
+          <w:b/>
+          <w:bCs/>
+        </w:rPr>
+      </w:pPr>
+      <w:bookmarkStart w:id="7" w:name="TestingMicroservices"/>
+      <w:r>
+        <w:rPr>
+          <w:b/>
+          <w:bCs/>
+        </w:rPr>
+        <w:t>TESTING THE MICROSERVICES:</w:t>
+      </w:r>
+      <w:bookmarkEnd w:id="7"/>
+    </w:p>
+    <w:p>
+      <w:pPr>
+        <w:tabs>
+          <w:tab w:val="left" w:pos="1570"/>
+        </w:tabs>
+      </w:pPr>
+      <w:r>
+        <w:t xml:space="preserve">      </w:t>
+      </w:r>
+      <w:r>
+        <w:t>Following 3 types of testing are the most common test which was happening in every software test cycle:</w:t>
+      </w:r>
+    </w:p>
+    <w:p>
+      <w:pPr>
+        <w:tabs>
+          <w:tab w:val="left" w:pos="1570"/>
+        </w:tabs>
+      </w:pPr>
+      <w:r>
+        <w:tab/>
+        <w:t>Unit Testing</w:t>
+      </w:r>
+      <w:r>
+        <w:t>.</w:t>
+      </w:r>
+    </w:p>
+    <w:p>
+      <w:pPr>
+        <w:tabs>
+          <w:tab w:val="left" w:pos="1570"/>
+        </w:tabs>
+      </w:pPr>
+      <w:r>
+        <w:tab/>
+        <w:t>Integration Testing</w:t>
+      </w:r>
+      <w:r>
+        <w:t>.</w:t>
+      </w:r>
+    </w:p>
+    <w:p>
+      <w:pPr>
+        <w:tabs>
+          <w:tab w:val="left" w:pos="1570"/>
+        </w:tabs>
+      </w:pPr>
+      <w:r>
+        <w:tab/>
+      </w:r>
+      <w:r>
+        <w:t>End To End Testing.</w:t>
+      </w:r>
+    </w:p>
+    <w:p>
+      <w:pPr>
+        <w:tabs>
+          <w:tab w:val="left" w:pos="1570"/>
+        </w:tabs>
+      </w:pPr>
+      <w:r>
+        <w:rPr>
+          <w:b/>
+          <w:bCs/>
+        </w:rPr>
+        <w:t xml:space="preserve">     </w:t>
+      </w:r>
+      <w:r>
+        <w:t>In case of Microservices, we should</w:t>
+      </w:r>
+      <w:r>
+        <w:t xml:space="preserve"> follow all the testing proper way. Because, one small change in a single application reflects in multiple dependents applications (</w:t>
+      </w:r>
+      <w:r>
+        <w:t>S</w:t>
+      </w:r>
+      <w:r>
+        <w:t>ervices).</w:t>
+      </w:r>
+    </w:p>
+    <w:p>
+      <w:pPr>
+        <w:tabs>
+          <w:tab w:val="left" w:pos="1570"/>
+        </w:tabs>
+        <w:rPr>
+          <w:b/>
+          <w:bCs/>
+        </w:rPr>
+      </w:pPr>
+      <w:bookmarkStart w:id="8" w:name="ServiceMesh"/>
+      <w:r>
+        <w:rPr>
+          <w:b/>
+          <w:bCs/>
+        </w:rPr>
+        <w:t>SERVICE MESH:</w:t>
+      </w:r>
+    </w:p>
+    <w:bookmarkEnd w:id="8"/>
+    <w:p>
+      <w:pPr>
+        <w:tabs>
+          <w:tab w:val="left" w:pos="1570"/>
+        </w:tabs>
+        <w:rPr>
+          <w:b/>
+          <w:bCs/>
+        </w:rPr>
+      </w:pPr>
+    </w:p>
+    <w:p>
+      <w:pPr>
+        <w:tabs>
+          <w:tab w:val="left" w:pos="1570"/>
+        </w:tabs>
+        <w:rPr>
+          <w:b/>
+          <w:bCs/>
+        </w:rPr>
+      </w:pPr>
+      <w:bookmarkStart w:id="9" w:name="LoggingAndMonitoring"/>
+      <w:r>
+        <w:rPr>
+          <w:b/>
+          <w:bCs/>
+        </w:rPr>
+        <w:t>LOGGING AND MONITORING:</w:t>
+      </w:r>
+    </w:p>
+    <w:bookmarkEnd w:id="9"/>
+    <w:p>
+      <w:pPr>
+        <w:tabs>
+          <w:tab w:val="left" w:pos="1570"/>
+        </w:tabs>
+        <w:rPr>
+          <w:b/>
+          <w:bCs/>
+        </w:rPr>
+      </w:pPr>
+    </w:p>
+    <w:p>
+      <w:pPr>
+        <w:tabs>
+          <w:tab w:val="left" w:pos="1570"/>
+        </w:tabs>
+        <w:rPr>
+          <w:b/>
+          <w:bCs/>
+        </w:rPr>
+      </w:pPr>
+      <w:bookmarkStart w:id="10" w:name="WhenWeShouldnotUseMicroServices"/>
+      <w:r>
+        <w:rPr>
+          <w:b/>
+          <w:bCs/>
+        </w:rPr>
+        <w:t>WHEN WE SHOULDN’T USE MICROSERVICES:</w:t>
+      </w:r>
+    </w:p>
+    <w:bookmarkEnd w:id="10"/>
+    <w:p>
+      <w:pPr>
+        <w:tabs>
+          <w:tab w:val="left" w:pos="1570"/>
+        </w:tabs>
+        <w:rPr>
+          <w:b/>
+          <w:bCs/>
+        </w:rPr>
+      </w:pPr>
+    </w:p>
+    <w:p>
+      <w:pPr>
+        <w:tabs>
+          <w:tab w:val="left" w:pos="1570"/>
+        </w:tabs>
+        <w:rPr>
+          <w:b/>
+          <w:bCs/>
+        </w:rPr>
+      </w:pPr>
+      <w:bookmarkStart w:id="11" w:name="MicroservicesAndOrganisation"/>
+      <w:r>
+        <w:rPr>
+          <w:b/>
+          <w:bCs/>
+        </w:rPr>
+        <w:t>MICROSERVICES &amp; THE ORGANIZATION:</w:t>
+      </w:r>
+    </w:p>
+    <w:bookmarkEnd w:id="11"/>
+    <w:p>
+      <w:pPr>
+        <w:tabs>
+          <w:tab w:val="left" w:pos="1570"/>
+        </w:tabs>
+        <w:rPr>
+          <w:b/>
+          <w:bCs/>
+        </w:rPr>
+      </w:pPr>
+    </w:p>
+    <w:p>
+      <w:pPr>
+        <w:tabs>
+          <w:tab w:val="left" w:pos="1570"/>
+        </w:tabs>
+        <w:rPr>
+          <w:b/>
+          <w:bCs/>
+        </w:rPr>
+      </w:pPr>
+      <w:bookmarkStart w:id="12" w:name="AntiPatternCommonMistakes"/>
+      <w:r>
+        <w:rPr>
+          <w:b/>
+          <w:bCs/>
+        </w:rPr>
+        <w:t>ANTI-PATTERNS &amp; COMMON MISTAKES:</w:t>
+      </w:r>
+    </w:p>
+    <w:p>
+      <w:pPr>
+        <w:tabs>
+          <w:tab w:val="left" w:pos="1570"/>
+        </w:tabs>
         <w:rPr>
           <w:b/>
           <w:bCs/>
@@ -4871,6 +5217,7 @@
           <w:b/>
           <w:bCs/>
         </w:rPr>
+        <w:lastRenderedPageBreak/>
         <w:t>BREAKING MONOLITH TO MICROSERVICES:</w:t>
       </w:r>
     </w:p>
@@ -4976,7 +5323,7 @@
         <v:path o:extrusionok="f" gradientshapeok="t" o:connecttype="rect"/>
         <o:lock v:ext="edit" aspectratio="t"/>
       </v:shapetype>
-      <v:shape id="_x0000_i1054" type="#_x0000_t75" style="width:11.5pt;height:11.5pt" o:bullet="t">
+      <v:shape id="_x0000_i1076" type="#_x0000_t75" style="width:10.3pt;height:10.3pt" o:bullet="t">
         <v:imagedata r:id="rId1" o:title="mso6223"/>
       </v:shape>
     </w:pict>

</xml_diff>